<commit_message>
Created folders for Homeworks 0 and 1
</commit_message>
<xml_diff>
--- a/UVA/5--Bayesian_Machine_Learning/1--Probability_Review/Discussion--Prisoners_Choice_And_Medical_Testing_Problems.docx
+++ b/UVA/5--Bayesian_Machine_Learning/1--Probability_Review/Discussion--Prisoners_Choice_And_Medical_Testing_Problems.docx
@@ -907,13 +907,7 @@
         <w:rPr>
           <w:rFonts w:eastAsiaTheme="minorEastAsia"/>
         </w:rPr>
-        <w:t xml:space="preserve">: </w:t>
-      </w:r>
-      <w:r>
-        <w:rPr>
-          <w:rFonts w:eastAsiaTheme="minorEastAsia"/>
-        </w:rPr>
-        <w:t>The likelihood that</w:t>
+        <w:t>: The likelihood that</w:t>
       </w:r>
       <w:r>
         <w:rPr>
@@ -3202,6 +3196,62 @@
     <w:p>
       <w:pPr>
         <w:pStyle w:val="NoSpacing"/>
+        <w:rPr>
+          <w:rFonts w:eastAsiaTheme="minorEastAsia"/>
+        </w:rPr>
+      </w:pPr>
+      <w:r>
+        <w:rPr>
+          <w:rFonts w:eastAsiaTheme="minorEastAsia"/>
+        </w:rPr>
+        <w:t xml:space="preserve">The jailer is not correct. The probability that Prisoner A will be executed remains </w:t>
+      </w:r>
+      <m:oMath>
+        <m:f>
+          <m:fPr>
+            <m:ctrlPr>
+              <w:rPr>
+                <w:rFonts w:ascii="Cambria Math" w:eastAsiaTheme="minorEastAsia" w:hAnsi="Cambria Math"/>
+                <w:i/>
+              </w:rPr>
+            </m:ctrlPr>
+          </m:fPr>
+          <m:num>
+            <m:r>
+              <w:rPr>
+                <w:rFonts w:ascii="Cambria Math" w:eastAsiaTheme="minorEastAsia" w:hAnsi="Cambria Math"/>
+              </w:rPr>
+              <m:t>1</m:t>
+            </m:r>
+          </m:num>
+          <m:den>
+            <m:r>
+              <w:rPr>
+                <w:rFonts w:ascii="Cambria Math" w:eastAsiaTheme="minorEastAsia" w:hAnsi="Cambria Math"/>
+              </w:rPr>
+              <m:t>3</m:t>
+            </m:r>
+          </m:den>
+        </m:f>
+      </m:oMath>
+      <w:r>
+        <w:rPr>
+          <w:rFonts w:eastAsiaTheme="minorEastAsia"/>
+        </w:rPr>
+        <w:t xml:space="preserve"> regardless of whether the jailer tells Prisoner A anything.</w:t>
+      </w:r>
+    </w:p>
+    <w:p>
+      <w:pPr>
+        <w:pStyle w:val="NoSpacing"/>
+        <w:rPr>
+          <w:rFonts w:eastAsiaTheme="minorEastAsia"/>
+        </w:rPr>
+      </w:pPr>
+    </w:p>
+    <w:p>
+      <w:pPr>
+        <w:pStyle w:val="NoSpacing"/>
       </w:pPr>
       <w:r>
         <w:t>Consider the following three hypotheses / mutually exclusive parameters.</w:t>
@@ -3616,145 +3666,202 @@
     <w:p>
       <w:pPr>
         <w:pStyle w:val="NoSpacing"/>
-        <w:rPr>
-          <w:rFonts w:eastAsiaTheme="minorEastAsia"/>
-        </w:rPr>
-      </w:pPr>
-    </w:p>
-    <w:p>
-      <w:pPr>
-        <w:pStyle w:val="NoSpacing"/>
-      </w:pPr>
-      <w:r>
-        <w:t xml:space="preserve">Consider data </w:t>
+      </w:pPr>
+    </w:p>
+    <w:p>
+      <w:pPr>
+        <w:pStyle w:val="NoSpacing"/>
+      </w:pPr>
+      <w:r>
+        <w:t>The probability of Prisoner A being told that Prisoner A will be set free given that Prisoner A will be executed is 0.</w:t>
+      </w:r>
+    </w:p>
+    <w:p>
+      <w:pPr>
+        <w:pStyle w:val="NoSpacing"/>
+        <w:rPr>
+          <w:rFonts w:eastAsiaTheme="minorEastAsia"/>
+        </w:rPr>
+      </w:pPr>
+      <w:r>
+        <w:rPr>
+          <w:rFonts w:eastAsiaTheme="minorEastAsia"/>
+        </w:rPr>
+        <w:t>The probability of Prisoner A being told that Prisoner B will be set free given that Prisoner A will be executed is ½.</w:t>
+      </w:r>
+    </w:p>
+    <w:p>
+      <w:pPr>
+        <w:pStyle w:val="NoSpacing"/>
+        <w:rPr>
+          <w:rFonts w:eastAsiaTheme="minorEastAsia"/>
+        </w:rPr>
+      </w:pPr>
+      <w:r>
+        <w:rPr>
+          <w:rFonts w:eastAsiaTheme="minorEastAsia"/>
+        </w:rPr>
+        <w:t>The probability of Prisoner A being told that Prisoner C will be set free given that Prisoner A will be executed is ½.</w:t>
+      </w:r>
+    </w:p>
+    <w:p>
+      <w:pPr>
+        <w:pStyle w:val="NoSpacing"/>
+        <w:rPr>
+          <w:rFonts w:eastAsiaTheme="minorEastAsia"/>
+        </w:rPr>
+      </w:pPr>
+      <w:r>
+        <w:rPr>
+          <w:rFonts w:eastAsiaTheme="minorEastAsia"/>
+        </w:rPr>
+        <w:t>The probability of Prisoner A being executed is a total and marginal probability equal to the sum of:</w:t>
+      </w:r>
+    </w:p>
+    <w:p>
+      <w:pPr>
+        <w:pStyle w:val="NoSpacing"/>
+        <w:rPr>
+          <w:rFonts w:eastAsiaTheme="minorEastAsia"/>
+        </w:rPr>
+      </w:pPr>
+      <w:r>
+        <w:rPr>
+          <w:rFonts w:eastAsiaTheme="minorEastAsia"/>
+        </w:rPr>
+        <w:lastRenderedPageBreak/>
+        <w:t>the probability of Prisoner A being told that Prisoner A will be set free and Prisoner A being executed,</w:t>
+      </w:r>
+    </w:p>
+    <w:p>
+      <w:pPr>
+        <w:pStyle w:val="NoSpacing"/>
+        <w:rPr>
+          <w:rFonts w:eastAsiaTheme="minorEastAsia"/>
+        </w:rPr>
+      </w:pPr>
+      <w:r>
+        <w:rPr>
+          <w:rFonts w:eastAsiaTheme="minorEastAsia"/>
+        </w:rPr>
+        <w:t>the probability of Prisoner A being told that Prisoner B will be set free and Prisoner A being executed, and</w:t>
+      </w:r>
+    </w:p>
+    <w:p>
+      <w:pPr>
+        <w:pStyle w:val="NoSpacing"/>
+        <w:rPr>
+          <w:rFonts w:eastAsiaTheme="minorEastAsia"/>
+        </w:rPr>
+      </w:pPr>
+      <w:r>
+        <w:rPr>
+          <w:rFonts w:eastAsiaTheme="minorEastAsia"/>
+        </w:rPr>
+        <w:t>the probability of Prisoner A being told that Prisoner C will be set free and Prisoner A being executed,</w:t>
+      </w:r>
+    </w:p>
+    <w:p>
+      <w:pPr>
+        <w:pStyle w:val="NoSpacing"/>
+        <w:rPr>
+          <w:rFonts w:eastAsiaTheme="minorEastAsia"/>
+        </w:rPr>
+      </w:pPr>
+      <w:r>
+        <w:rPr>
+          <w:rFonts w:eastAsiaTheme="minorEastAsia"/>
+        </w:rPr>
+        <w:t>which is the sum of:</w:t>
+      </w:r>
+    </w:p>
+    <w:p>
+      <w:pPr>
+        <w:pStyle w:val="NoSpacing"/>
+        <w:rPr>
+          <w:rFonts w:eastAsiaTheme="minorEastAsia"/>
+        </w:rPr>
+      </w:pPr>
+      <w:r>
+        <w:rPr>
+          <w:rFonts w:eastAsiaTheme="minorEastAsia"/>
+        </w:rPr>
+        <w:t xml:space="preserve">the product of the probability of Prisoner A being told that Prisoner A will be set free given that Prisoner A will be executed </w:t>
+      </w:r>
+      <w:r>
+        <w:rPr>
+          <w:rFonts w:eastAsiaTheme="minorEastAsia"/>
+        </w:rPr>
+        <w:t>0 and the probability of prisoner A being executed 1/3, which is 0;</w:t>
+      </w:r>
+    </w:p>
+    <w:p>
+      <w:pPr>
+        <w:pStyle w:val="NoSpacing"/>
+        <w:rPr>
+          <w:rFonts w:eastAsiaTheme="minorEastAsia"/>
+        </w:rPr>
+      </w:pPr>
+      <w:r>
+        <w:rPr>
+          <w:rFonts w:eastAsiaTheme="minorEastAsia"/>
+        </w:rPr>
+        <w:t>the product of the probability of Prisoner A being told that Prisoner B will be set free given that Prisoner A will be executed ½ and the probability of prisoner A being executed 1/3, which is 1/6; and</w:t>
+      </w:r>
+    </w:p>
+    <w:p>
+      <w:pPr>
+        <w:pStyle w:val="NoSpacing"/>
+        <w:rPr>
+          <w:rFonts w:eastAsiaTheme="minorEastAsia"/>
+        </w:rPr>
+      </w:pPr>
+      <w:r>
+        <w:rPr>
+          <w:rFonts w:eastAsiaTheme="minorEastAsia"/>
+        </w:rPr>
+        <w:t>the product of the probability of Prisoner A being told that Prisoner C will be set free given that Prisoner A will be executed ½ and the probability of prisoner A being executed 1/3, which is 1/6,</w:t>
+      </w:r>
+    </w:p>
+    <w:p>
+      <w:pPr>
+        <w:pStyle w:val="NoSpacing"/>
+        <w:rPr>
+          <w:rFonts w:eastAsiaTheme="minorEastAsia"/>
+        </w:rPr>
+      </w:pPr>
+      <w:r>
+        <w:rPr>
+          <w:rFonts w:eastAsiaTheme="minorEastAsia"/>
+        </w:rPr>
+        <w:t>which is 1/3.</w:t>
+      </w:r>
+    </w:p>
+    <w:p>
+      <w:pPr>
+        <w:pStyle w:val="NoSpacing"/>
+        <w:rPr>
+          <w:rFonts w:eastAsiaTheme="minorEastAsia"/>
+        </w:rPr>
+      </w:pPr>
+      <w:r>
+        <w:rPr>
+          <w:rFonts w:eastAsiaTheme="minorEastAsia"/>
+        </w:rPr>
+        <w:t>Thus, t</w:t>
+      </w:r>
+      <w:r>
+        <w:rPr>
+          <w:rFonts w:eastAsiaTheme="minorEastAsia"/>
+        </w:rPr>
+        <w:t xml:space="preserve">he probability that Prisoner A will be executed remains </w:t>
       </w:r>
       <m:oMath>
-        <m:r>
-          <w:rPr>
-            <w:rFonts w:ascii="Cambria Math" w:hAnsi="Cambria Math"/>
-          </w:rPr>
-          <m:t>T</m:t>
-        </m:r>
-      </m:oMath>
-      <w:r>
-        <w:t xml:space="preserve">: You </w:t>
-      </w:r>
-      <w:r>
-        <w:t>are Prisoner</w:t>
-      </w:r>
-      <w:r>
-        <w:t xml:space="preserve"> A. </w:t>
-      </w:r>
-      <w:r>
-        <w:t>The jailer tells Prisoner A that Prisoner B will be set free</w:t>
-      </w:r>
-      <w:r>
-        <w:t>.</w:t>
-      </w:r>
-    </w:p>
-    <w:p>
-      <w:pPr>
-        <w:pStyle w:val="NoSpacing"/>
-        <w:rPr>
-          <w:rFonts w:eastAsiaTheme="minorEastAsia"/>
-        </w:rPr>
-      </w:pPr>
-    </w:p>
-    <w:p>
-      <w:pPr>
-        <w:pStyle w:val="NoSpacing"/>
-      </w:pPr>
-      <w:r>
-        <w:t xml:space="preserve">Consider the likelihoods of </w:t>
-      </w:r>
-      <m:oMath>
-        <m:r>
-          <w:rPr>
-            <w:rFonts w:ascii="Cambria Math" w:hAnsi="Cambria Math"/>
-          </w:rPr>
-          <m:t>D</m:t>
-        </m:r>
-      </m:oMath>
-      <w:r>
-        <w:t xml:space="preserve"> given each hypothesis.</w:t>
-      </w:r>
-    </w:p>
-    <w:p>
-      <w:pPr>
-        <w:pStyle w:val="NoSpacing"/>
-        <w:numPr>
-          <w:ilvl w:val="0"/>
-          <w:numId w:val="8"/>
-        </w:numPr>
-      </w:pPr>
-      <m:oMath>
-        <m:r>
-          <w:rPr>
-            <w:rFonts w:ascii="Cambria Math" w:hAnsi="Cambria Math"/>
-          </w:rPr>
-          <m:t>P</m:t>
-        </m:r>
-        <m:d>
-          <m:dPr>
-            <m:ctrlPr>
-              <w:rPr>
-                <w:rFonts w:ascii="Cambria Math" w:hAnsi="Cambria Math"/>
-                <w:i/>
-              </w:rPr>
-            </m:ctrlPr>
-          </m:dPr>
-          <m:e>
-            <m:r>
-              <w:rPr>
-                <w:rFonts w:ascii="Cambria Math" w:hAnsi="Cambria Math"/>
-              </w:rPr>
-              <m:t>T</m:t>
-            </m:r>
-            <m:r>
-              <w:rPr>
-                <w:rFonts w:ascii="Cambria Math" w:hAnsi="Cambria Math"/>
-              </w:rPr>
-              <m:t>|</m:t>
-            </m:r>
-            <m:sSub>
-              <m:sSubPr>
-                <m:ctrlPr>
-                  <w:rPr>
-                    <w:rFonts w:ascii="Cambria Math" w:hAnsi="Cambria Math"/>
-                    <w:i/>
-                  </w:rPr>
-                </m:ctrlPr>
-              </m:sSubPr>
-              <m:e>
-                <m:r>
-                  <w:rPr>
-                    <w:rFonts w:ascii="Cambria Math" w:hAnsi="Cambria Math"/>
-                  </w:rPr>
-                  <m:t>h</m:t>
-                </m:r>
-              </m:e>
-              <m:sub>
-                <m:r>
-                  <w:rPr>
-                    <w:rFonts w:ascii="Cambria Math" w:hAnsi="Cambria Math"/>
-                  </w:rPr>
-                  <m:t>1</m:t>
-                </m:r>
-              </m:sub>
-            </m:sSub>
-          </m:e>
-        </m:d>
-        <m:r>
-          <w:rPr>
-            <w:rFonts w:ascii="Cambria Math" w:hAnsi="Cambria Math"/>
-          </w:rPr>
-          <m:t>=</m:t>
-        </m:r>
         <m:f>
           <m:fPr>
             <m:ctrlPr>
               <w:rPr>
-                <w:rFonts w:ascii="Cambria Math" w:hAnsi="Cambria Math"/>
+                <w:rFonts w:ascii="Cambria Math" w:eastAsiaTheme="minorEastAsia" w:hAnsi="Cambria Math"/>
                 <w:i/>
               </w:rPr>
             </m:ctrlPr>
@@ -3762,7 +3869,7 @@
           <m:num>
             <m:r>
               <w:rPr>
-                <w:rFonts w:ascii="Cambria Math" w:hAnsi="Cambria Math"/>
+                <w:rFonts w:ascii="Cambria Math" w:eastAsiaTheme="minorEastAsia" w:hAnsi="Cambria Math"/>
               </w:rPr>
               <m:t>1</m:t>
             </m:r>
@@ -3770,9 +3877,9 @@
           <m:den>
             <m:r>
               <w:rPr>
-                <w:rFonts w:ascii="Cambria Math" w:hAnsi="Cambria Math"/>
-              </w:rPr>
-              <m:t>2</m:t>
+                <w:rFonts w:ascii="Cambria Math" w:eastAsiaTheme="minorEastAsia" w:hAnsi="Cambria Math"/>
+              </w:rPr>
+              <m:t>3</m:t>
             </m:r>
           </m:den>
         </m:f>
@@ -3781,2442 +3888,8 @@
         <w:rPr>
           <w:rFonts w:eastAsiaTheme="minorEastAsia"/>
         </w:rPr>
-        <w:t xml:space="preserve">: The </w:t>
-      </w:r>
-      <w:r>
-        <w:rPr>
-          <w:rFonts w:eastAsiaTheme="minorEastAsia"/>
-        </w:rPr>
-        <w:t>likelihood</w:t>
-      </w:r>
-      <w:r>
-        <w:rPr>
-          <w:rFonts w:eastAsiaTheme="minorEastAsia"/>
-        </w:rPr>
-        <w:t xml:space="preserve"> that the jailer tells Prisoner A that Prisoner B will be set free given that Prisoner A will be executed equals </w:t>
-      </w:r>
-      <m:oMath>
-        <m:f>
-          <m:fPr>
-            <m:ctrlPr>
-              <w:rPr>
-                <w:rFonts w:ascii="Cambria Math" w:hAnsi="Cambria Math"/>
-                <w:i/>
-              </w:rPr>
-            </m:ctrlPr>
-          </m:fPr>
-          <m:num>
-            <m:r>
-              <w:rPr>
-                <w:rFonts w:ascii="Cambria Math" w:hAnsi="Cambria Math"/>
-              </w:rPr>
-              <m:t>1</m:t>
-            </m:r>
-          </m:num>
-          <m:den>
-            <m:r>
-              <w:rPr>
-                <w:rFonts w:ascii="Cambria Math" w:hAnsi="Cambria Math"/>
-              </w:rPr>
-              <m:t>2</m:t>
-            </m:r>
-          </m:den>
-        </m:f>
-      </m:oMath>
-      <w:r>
-        <w:rPr>
-          <w:rFonts w:eastAsiaTheme="minorEastAsia"/>
-        </w:rPr>
-        <w:t>.</w:t>
-      </w:r>
-    </w:p>
-    <w:p>
-      <w:pPr>
-        <w:pStyle w:val="NoSpacing"/>
-        <w:numPr>
-          <w:ilvl w:val="0"/>
-          <w:numId w:val="8"/>
-        </w:numPr>
-      </w:pPr>
-      <m:oMath>
-        <m:r>
-          <w:rPr>
-            <w:rFonts w:ascii="Cambria Math" w:hAnsi="Cambria Math"/>
-          </w:rPr>
-          <m:t>P</m:t>
-        </m:r>
-        <m:d>
-          <m:dPr>
-            <m:ctrlPr>
-              <w:rPr>
-                <w:rFonts w:ascii="Cambria Math" w:hAnsi="Cambria Math"/>
-                <w:i/>
-              </w:rPr>
-            </m:ctrlPr>
-          </m:dPr>
-          <m:e>
-            <m:r>
-              <w:rPr>
-                <w:rFonts w:ascii="Cambria Math" w:hAnsi="Cambria Math"/>
-              </w:rPr>
-              <m:t>T</m:t>
-            </m:r>
-            <m:r>
-              <w:rPr>
-                <w:rFonts w:ascii="Cambria Math" w:hAnsi="Cambria Math"/>
-              </w:rPr>
-              <m:t>|</m:t>
-            </m:r>
-            <m:sSub>
-              <m:sSubPr>
-                <m:ctrlPr>
-                  <w:rPr>
-                    <w:rFonts w:ascii="Cambria Math" w:hAnsi="Cambria Math"/>
-                    <w:i/>
-                  </w:rPr>
-                </m:ctrlPr>
-              </m:sSubPr>
-              <m:e>
-                <m:r>
-                  <w:rPr>
-                    <w:rFonts w:ascii="Cambria Math" w:hAnsi="Cambria Math"/>
-                  </w:rPr>
-                  <m:t>h</m:t>
-                </m:r>
-              </m:e>
-              <m:sub>
-                <m:r>
-                  <w:rPr>
-                    <w:rFonts w:ascii="Cambria Math" w:hAnsi="Cambria Math"/>
-                  </w:rPr>
-                  <m:t>2</m:t>
-                </m:r>
-              </m:sub>
-            </m:sSub>
-          </m:e>
-        </m:d>
-        <m:r>
-          <w:rPr>
-            <w:rFonts w:ascii="Cambria Math" w:eastAsiaTheme="minorEastAsia" w:hAnsi="Cambria Math"/>
-          </w:rPr>
-          <m:t>=0</m:t>
-        </m:r>
-      </m:oMath>
-      <w:r>
-        <w:rPr>
-          <w:rFonts w:eastAsiaTheme="minorEastAsia"/>
-        </w:rPr>
-        <w:t xml:space="preserve">: The </w:t>
-      </w:r>
-      <w:r>
-        <w:rPr>
-          <w:rFonts w:eastAsiaTheme="minorEastAsia"/>
-        </w:rPr>
-        <w:t>likelihood</w:t>
-      </w:r>
-      <w:r>
-        <w:rPr>
-          <w:rFonts w:eastAsiaTheme="minorEastAsia"/>
-        </w:rPr>
-        <w:t xml:space="preserve"> that the jailer tells Prisoner A that Prisoner B will be set free given that Prisoner B will be executed equals </w:t>
-      </w:r>
-      <m:oMath>
-        <m:r>
-          <w:rPr>
-            <w:rFonts w:ascii="Cambria Math" w:hAnsi="Cambria Math"/>
-          </w:rPr>
-          <m:t>0</m:t>
-        </m:r>
-      </m:oMath>
-      <w:r>
-        <w:rPr>
-          <w:rFonts w:eastAsiaTheme="minorEastAsia"/>
-        </w:rPr>
-        <w:t>.</w:t>
-      </w:r>
-    </w:p>
-    <w:p>
-      <w:pPr>
-        <w:pStyle w:val="NoSpacing"/>
-        <w:numPr>
-          <w:ilvl w:val="0"/>
-          <w:numId w:val="8"/>
-        </w:numPr>
-      </w:pPr>
-      <m:oMath>
-        <m:r>
-          <w:rPr>
-            <w:rFonts w:ascii="Cambria Math" w:hAnsi="Cambria Math"/>
-          </w:rPr>
-          <m:t>P</m:t>
-        </m:r>
-        <m:d>
-          <m:dPr>
-            <m:ctrlPr>
-              <w:rPr>
-                <w:rFonts w:ascii="Cambria Math" w:hAnsi="Cambria Math"/>
-                <w:i/>
-              </w:rPr>
-            </m:ctrlPr>
-          </m:dPr>
-          <m:e>
-            <m:r>
-              <w:rPr>
-                <w:rFonts w:ascii="Cambria Math" w:hAnsi="Cambria Math"/>
-              </w:rPr>
-              <m:t>T</m:t>
-            </m:r>
-            <m:r>
-              <w:rPr>
-                <w:rFonts w:ascii="Cambria Math" w:hAnsi="Cambria Math"/>
-              </w:rPr>
-              <m:t>|</m:t>
-            </m:r>
-            <m:sSub>
-              <m:sSubPr>
-                <m:ctrlPr>
-                  <w:rPr>
-                    <w:rFonts w:ascii="Cambria Math" w:hAnsi="Cambria Math"/>
-                    <w:i/>
-                  </w:rPr>
-                </m:ctrlPr>
-              </m:sSubPr>
-              <m:e>
-                <m:r>
-                  <w:rPr>
-                    <w:rFonts w:ascii="Cambria Math" w:hAnsi="Cambria Math"/>
-                  </w:rPr>
-                  <m:t>h</m:t>
-                </m:r>
-              </m:e>
-              <m:sub>
-                <m:r>
-                  <w:rPr>
-                    <w:rFonts w:ascii="Cambria Math" w:hAnsi="Cambria Math"/>
-                  </w:rPr>
-                  <m:t>3</m:t>
-                </m:r>
-              </m:sub>
-            </m:sSub>
-          </m:e>
-        </m:d>
-        <m:r>
-          <w:rPr>
-            <w:rFonts w:ascii="Cambria Math" w:eastAsiaTheme="minorEastAsia" w:hAnsi="Cambria Math"/>
-          </w:rPr>
-          <m:t>=1</m:t>
-        </m:r>
-      </m:oMath>
-      <w:r>
-        <w:rPr>
-          <w:rFonts w:eastAsiaTheme="minorEastAsia"/>
-        </w:rPr>
-        <w:t xml:space="preserve">: The </w:t>
-      </w:r>
-      <w:r>
-        <w:rPr>
-          <w:rFonts w:eastAsiaTheme="minorEastAsia"/>
-        </w:rPr>
-        <w:t>likelihood</w:t>
-      </w:r>
-      <w:r>
-        <w:rPr>
-          <w:rFonts w:eastAsiaTheme="minorEastAsia"/>
-        </w:rPr>
-        <w:t xml:space="preserve"> that the jailer tells Prisoner A that Prisoner B will be set free given that Prisoner C will be executed equals </w:t>
-      </w:r>
-      <m:oMath>
-        <m:f>
-          <m:fPr>
-            <m:ctrlPr>
-              <w:rPr>
-                <w:rFonts w:ascii="Cambria Math" w:hAnsi="Cambria Math"/>
-                <w:i/>
-              </w:rPr>
-            </m:ctrlPr>
-          </m:fPr>
-          <m:num>
-            <m:r>
-              <w:rPr>
-                <w:rFonts w:ascii="Cambria Math" w:hAnsi="Cambria Math"/>
-              </w:rPr>
-              <m:t>1</m:t>
-            </m:r>
-          </m:num>
-          <m:den>
-            <m:r>
-              <w:rPr>
-                <w:rFonts w:ascii="Cambria Math" w:hAnsi="Cambria Math"/>
-              </w:rPr>
-              <m:t>2</m:t>
-            </m:r>
-          </m:den>
-        </m:f>
-      </m:oMath>
-      <w:r>
-        <w:rPr>
-          <w:rFonts w:eastAsiaTheme="minorEastAsia"/>
-        </w:rPr>
-        <w:t>.</w:t>
-      </w:r>
-    </w:p>
-    <w:p>
-      <w:pPr>
-        <w:pStyle w:val="NoSpacing"/>
-        <w:rPr>
-          <w:rFonts w:eastAsiaTheme="minorEastAsia"/>
-        </w:rPr>
-      </w:pPr>
-    </w:p>
-    <w:p>
-      <w:pPr>
-        <w:pStyle w:val="NoSpacing"/>
-        <w:rPr>
-          <w:rFonts w:eastAsiaTheme="minorEastAsia"/>
-        </w:rPr>
-      </w:pPr>
-      <w:r>
-        <w:rPr>
-          <w:rFonts w:eastAsiaTheme="minorEastAsia"/>
-        </w:rPr>
-        <w:lastRenderedPageBreak/>
-        <w:t xml:space="preserve">Consider the total probability of </w:t>
-      </w:r>
-      <m:oMath>
-        <m:r>
-          <w:rPr>
-            <w:rFonts w:ascii="Cambria Math" w:eastAsiaTheme="minorEastAsia" w:hAnsi="Cambria Math"/>
-          </w:rPr>
-          <m:t>T</m:t>
-        </m:r>
-      </m:oMath>
-      <w:r>
-        <w:rPr>
-          <w:rFonts w:eastAsiaTheme="minorEastAsia"/>
-        </w:rPr>
-        <w:t>. By the Law Of Total Probability,</w:t>
-      </w:r>
-    </w:p>
-    <w:p>
-      <w:pPr>
-        <w:pStyle w:val="NoSpacing"/>
-        <w:rPr>
-          <w:rFonts w:eastAsiaTheme="minorEastAsia"/>
-        </w:rPr>
-      </w:pPr>
-      <m:oMathPara>
-        <m:oMath>
-          <m:r>
-            <w:rPr>
-              <w:rFonts w:ascii="Cambria Math" w:eastAsiaTheme="minorEastAsia" w:hAnsi="Cambria Math"/>
-            </w:rPr>
-            <m:t>P</m:t>
-          </m:r>
-          <m:d>
-            <m:dPr>
-              <m:ctrlPr>
-                <w:rPr>
-                  <w:rFonts w:ascii="Cambria Math" w:eastAsiaTheme="minorEastAsia" w:hAnsi="Cambria Math"/>
-                  <w:i/>
-                </w:rPr>
-              </m:ctrlPr>
-            </m:dPr>
-            <m:e>
-              <m:r>
-                <w:rPr>
-                  <w:rFonts w:ascii="Cambria Math" w:eastAsiaTheme="minorEastAsia" w:hAnsi="Cambria Math"/>
-                </w:rPr>
-                <m:t>T</m:t>
-              </m:r>
-            </m:e>
-          </m:d>
-          <m:r>
-            <w:rPr>
-              <w:rFonts w:ascii="Cambria Math" w:eastAsiaTheme="minorEastAsia" w:hAnsi="Cambria Math"/>
-            </w:rPr>
-            <m:t>=</m:t>
-          </m:r>
-          <m:nary>
-            <m:naryPr>
-              <m:chr m:val="∑"/>
-              <m:limLoc m:val="undOvr"/>
-              <m:ctrlPr>
-                <w:rPr>
-                  <w:rFonts w:ascii="Cambria Math" w:eastAsiaTheme="minorEastAsia" w:hAnsi="Cambria Math"/>
-                  <w:i/>
-                </w:rPr>
-              </m:ctrlPr>
-            </m:naryPr>
-            <m:sub>
-              <m:r>
-                <w:rPr>
-                  <w:rFonts w:ascii="Cambria Math" w:eastAsiaTheme="minorEastAsia" w:hAnsi="Cambria Math"/>
-                </w:rPr>
-                <m:t>i=1</m:t>
-              </m:r>
-            </m:sub>
-            <m:sup>
-              <m:r>
-                <w:rPr>
-                  <w:rFonts w:ascii="Cambria Math" w:eastAsiaTheme="minorEastAsia" w:hAnsi="Cambria Math"/>
-                </w:rPr>
-                <m:t>3</m:t>
-              </m:r>
-            </m:sup>
-            <m:e>
-              <m:d>
-                <m:dPr>
-                  <m:begChr m:val="["/>
-                  <m:endChr m:val="]"/>
-                  <m:ctrlPr>
-                    <w:rPr>
-                      <w:rFonts w:ascii="Cambria Math" w:eastAsiaTheme="minorEastAsia" w:hAnsi="Cambria Math"/>
-                      <w:i/>
-                    </w:rPr>
-                  </m:ctrlPr>
-                </m:dPr>
-                <m:e>
-                  <m:r>
-                    <w:rPr>
-                      <w:rFonts w:ascii="Cambria Math" w:eastAsiaTheme="minorEastAsia" w:hAnsi="Cambria Math"/>
-                    </w:rPr>
-                    <m:t>P</m:t>
-                  </m:r>
-                  <m:d>
-                    <m:dPr>
-                      <m:ctrlPr>
-                        <w:rPr>
-                          <w:rFonts w:ascii="Cambria Math" w:eastAsiaTheme="minorEastAsia" w:hAnsi="Cambria Math"/>
-                          <w:i/>
-                        </w:rPr>
-                      </m:ctrlPr>
-                    </m:dPr>
-                    <m:e>
-                      <m:r>
-                        <w:rPr>
-                          <w:rFonts w:ascii="Cambria Math" w:eastAsiaTheme="minorEastAsia" w:hAnsi="Cambria Math"/>
-                        </w:rPr>
-                        <m:t xml:space="preserve">T </m:t>
-                      </m:r>
-                      <m:r>
-                        <m:rPr>
-                          <m:sty m:val="p"/>
-                        </m:rPr>
-                        <w:rPr>
-                          <w:rFonts w:ascii="Cambria Math" w:eastAsiaTheme="minorEastAsia" w:hAnsi="Cambria Math"/>
-                        </w:rPr>
-                        <m:t>and</m:t>
-                      </m:r>
-                      <m:r>
-                        <w:rPr>
-                          <w:rFonts w:ascii="Cambria Math" w:eastAsiaTheme="minorEastAsia" w:hAnsi="Cambria Math"/>
-                        </w:rPr>
-                        <m:t xml:space="preserve"> </m:t>
-                      </m:r>
-                      <m:sSub>
-                        <m:sSubPr>
-                          <m:ctrlPr>
-                            <w:rPr>
-                              <w:rFonts w:ascii="Cambria Math" w:eastAsiaTheme="minorEastAsia" w:hAnsi="Cambria Math"/>
-                              <w:i/>
-                            </w:rPr>
-                          </m:ctrlPr>
-                        </m:sSubPr>
-                        <m:e>
-                          <m:r>
-                            <w:rPr>
-                              <w:rFonts w:ascii="Cambria Math" w:eastAsiaTheme="minorEastAsia" w:hAnsi="Cambria Math"/>
-                            </w:rPr>
-                            <m:t>h</m:t>
-                          </m:r>
-                        </m:e>
-                        <m:sub>
-                          <m:r>
-                            <w:rPr>
-                              <w:rFonts w:ascii="Cambria Math" w:eastAsiaTheme="minorEastAsia" w:hAnsi="Cambria Math"/>
-                            </w:rPr>
-                            <m:t>i</m:t>
-                          </m:r>
-                        </m:sub>
-                      </m:sSub>
-                    </m:e>
-                  </m:d>
-                </m:e>
-              </m:d>
-            </m:e>
-          </m:nary>
-        </m:oMath>
-      </m:oMathPara>
-    </w:p>
-    <w:p>
-      <w:pPr>
-        <w:pStyle w:val="NoSpacing"/>
-        <w:rPr>
-          <w:rFonts w:eastAsiaTheme="minorEastAsia"/>
-        </w:rPr>
-      </w:pPr>
-      <m:oMathPara>
-        <m:oMath>
-          <m:r>
-            <w:rPr>
-              <w:rFonts w:ascii="Cambria Math" w:eastAsiaTheme="minorEastAsia" w:hAnsi="Cambria Math"/>
-            </w:rPr>
-            <m:t>P</m:t>
-          </m:r>
-          <m:d>
-            <m:dPr>
-              <m:ctrlPr>
-                <w:rPr>
-                  <w:rFonts w:ascii="Cambria Math" w:eastAsiaTheme="minorEastAsia" w:hAnsi="Cambria Math"/>
-                  <w:i/>
-                </w:rPr>
-              </m:ctrlPr>
-            </m:dPr>
-            <m:e>
-              <m:r>
-                <w:rPr>
-                  <w:rFonts w:ascii="Cambria Math" w:eastAsiaTheme="minorEastAsia" w:hAnsi="Cambria Math"/>
-                </w:rPr>
-                <m:t>T</m:t>
-              </m:r>
-            </m:e>
-          </m:d>
-          <m:r>
-            <w:rPr>
-              <w:rFonts w:ascii="Cambria Math" w:eastAsiaTheme="minorEastAsia" w:hAnsi="Cambria Math"/>
-            </w:rPr>
-            <m:t>=P</m:t>
-          </m:r>
-          <m:d>
-            <m:dPr>
-              <m:ctrlPr>
-                <w:rPr>
-                  <w:rFonts w:ascii="Cambria Math" w:eastAsiaTheme="minorEastAsia" w:hAnsi="Cambria Math"/>
-                  <w:i/>
-                </w:rPr>
-              </m:ctrlPr>
-            </m:dPr>
-            <m:e>
-              <m:r>
-                <w:rPr>
-                  <w:rFonts w:ascii="Cambria Math" w:eastAsiaTheme="minorEastAsia" w:hAnsi="Cambria Math"/>
-                </w:rPr>
-                <m:t xml:space="preserve">T </m:t>
-              </m:r>
-              <m:r>
-                <m:rPr>
-                  <m:sty m:val="p"/>
-                </m:rPr>
-                <w:rPr>
-                  <w:rFonts w:ascii="Cambria Math" w:eastAsiaTheme="minorEastAsia" w:hAnsi="Cambria Math"/>
-                </w:rPr>
-                <m:t>and</m:t>
-              </m:r>
-              <m:r>
-                <w:rPr>
-                  <w:rFonts w:ascii="Cambria Math" w:eastAsiaTheme="minorEastAsia" w:hAnsi="Cambria Math"/>
-                </w:rPr>
-                <m:t xml:space="preserve"> </m:t>
-              </m:r>
-              <m:sSub>
-                <m:sSubPr>
-                  <m:ctrlPr>
-                    <w:rPr>
-                      <w:rFonts w:ascii="Cambria Math" w:eastAsiaTheme="minorEastAsia" w:hAnsi="Cambria Math"/>
-                      <w:i/>
-                    </w:rPr>
-                  </m:ctrlPr>
-                </m:sSubPr>
-                <m:e>
-                  <m:r>
-                    <w:rPr>
-                      <w:rFonts w:ascii="Cambria Math" w:eastAsiaTheme="minorEastAsia" w:hAnsi="Cambria Math"/>
-                    </w:rPr>
-                    <m:t>h</m:t>
-                  </m:r>
-                </m:e>
-                <m:sub>
-                  <m:r>
-                    <w:rPr>
-                      <w:rFonts w:ascii="Cambria Math" w:eastAsiaTheme="minorEastAsia" w:hAnsi="Cambria Math"/>
-                    </w:rPr>
-                    <m:t>1</m:t>
-                  </m:r>
-                </m:sub>
-              </m:sSub>
-            </m:e>
-          </m:d>
-          <m:r>
-            <w:rPr>
-              <w:rFonts w:ascii="Cambria Math" w:eastAsiaTheme="minorEastAsia" w:hAnsi="Cambria Math"/>
-            </w:rPr>
-            <m:t>+P</m:t>
-          </m:r>
-          <m:d>
-            <m:dPr>
-              <m:ctrlPr>
-                <w:rPr>
-                  <w:rFonts w:ascii="Cambria Math" w:eastAsiaTheme="minorEastAsia" w:hAnsi="Cambria Math"/>
-                  <w:i/>
-                </w:rPr>
-              </m:ctrlPr>
-            </m:dPr>
-            <m:e>
-              <m:r>
-                <w:rPr>
-                  <w:rFonts w:ascii="Cambria Math" w:eastAsiaTheme="minorEastAsia" w:hAnsi="Cambria Math"/>
-                </w:rPr>
-                <m:t xml:space="preserve">T </m:t>
-              </m:r>
-              <m:r>
-                <m:rPr>
-                  <m:sty m:val="p"/>
-                </m:rPr>
-                <w:rPr>
-                  <w:rFonts w:ascii="Cambria Math" w:eastAsiaTheme="minorEastAsia" w:hAnsi="Cambria Math"/>
-                </w:rPr>
-                <m:t>and</m:t>
-              </m:r>
-              <m:r>
-                <w:rPr>
-                  <w:rFonts w:ascii="Cambria Math" w:eastAsiaTheme="minorEastAsia" w:hAnsi="Cambria Math"/>
-                </w:rPr>
-                <m:t xml:space="preserve"> </m:t>
-              </m:r>
-              <m:sSub>
-                <m:sSubPr>
-                  <m:ctrlPr>
-                    <w:rPr>
-                      <w:rFonts w:ascii="Cambria Math" w:eastAsiaTheme="minorEastAsia" w:hAnsi="Cambria Math"/>
-                      <w:i/>
-                    </w:rPr>
-                  </m:ctrlPr>
-                </m:sSubPr>
-                <m:e>
-                  <m:r>
-                    <w:rPr>
-                      <w:rFonts w:ascii="Cambria Math" w:eastAsiaTheme="minorEastAsia" w:hAnsi="Cambria Math"/>
-                    </w:rPr>
-                    <m:t>h</m:t>
-                  </m:r>
-                </m:e>
-                <m:sub>
-                  <m:r>
-                    <w:rPr>
-                      <w:rFonts w:ascii="Cambria Math" w:eastAsiaTheme="minorEastAsia" w:hAnsi="Cambria Math"/>
-                    </w:rPr>
-                    <m:t>2</m:t>
-                  </m:r>
-                </m:sub>
-              </m:sSub>
-            </m:e>
-          </m:d>
-          <m:r>
-            <w:rPr>
-              <w:rFonts w:ascii="Cambria Math" w:eastAsiaTheme="minorEastAsia" w:hAnsi="Cambria Math"/>
-            </w:rPr>
-            <m:t>+P</m:t>
-          </m:r>
-          <m:d>
-            <m:dPr>
-              <m:ctrlPr>
-                <w:rPr>
-                  <w:rFonts w:ascii="Cambria Math" w:eastAsiaTheme="minorEastAsia" w:hAnsi="Cambria Math"/>
-                  <w:i/>
-                </w:rPr>
-              </m:ctrlPr>
-            </m:dPr>
-            <m:e>
-              <m:r>
-                <w:rPr>
-                  <w:rFonts w:ascii="Cambria Math" w:eastAsiaTheme="minorEastAsia" w:hAnsi="Cambria Math"/>
-                </w:rPr>
-                <m:t xml:space="preserve">T </m:t>
-              </m:r>
-              <m:r>
-                <m:rPr>
-                  <m:sty m:val="p"/>
-                </m:rPr>
-                <w:rPr>
-                  <w:rFonts w:ascii="Cambria Math" w:eastAsiaTheme="minorEastAsia" w:hAnsi="Cambria Math"/>
-                </w:rPr>
-                <m:t>and</m:t>
-              </m:r>
-              <m:r>
-                <w:rPr>
-                  <w:rFonts w:ascii="Cambria Math" w:eastAsiaTheme="minorEastAsia" w:hAnsi="Cambria Math"/>
-                </w:rPr>
-                <m:t xml:space="preserve"> </m:t>
-              </m:r>
-              <m:sSub>
-                <m:sSubPr>
-                  <m:ctrlPr>
-                    <w:rPr>
-                      <w:rFonts w:ascii="Cambria Math" w:eastAsiaTheme="minorEastAsia" w:hAnsi="Cambria Math"/>
-                      <w:i/>
-                    </w:rPr>
-                  </m:ctrlPr>
-                </m:sSubPr>
-                <m:e>
-                  <m:r>
-                    <w:rPr>
-                      <w:rFonts w:ascii="Cambria Math" w:eastAsiaTheme="minorEastAsia" w:hAnsi="Cambria Math"/>
-                    </w:rPr>
-                    <m:t>h</m:t>
-                  </m:r>
-                </m:e>
-                <m:sub>
-                  <m:r>
-                    <w:rPr>
-                      <w:rFonts w:ascii="Cambria Math" w:eastAsiaTheme="minorEastAsia" w:hAnsi="Cambria Math"/>
-                    </w:rPr>
-                    <m:t>3</m:t>
-                  </m:r>
-                </m:sub>
-              </m:sSub>
-            </m:e>
-          </m:d>
-        </m:oMath>
-      </m:oMathPara>
-    </w:p>
-    <w:p>
-      <w:pPr>
-        <w:pStyle w:val="NoSpacing"/>
-        <w:rPr>
-          <w:rFonts w:eastAsiaTheme="minorEastAsia"/>
-        </w:rPr>
-      </w:pPr>
-      <m:oMathPara>
-        <m:oMath>
-          <m:r>
-            <w:rPr>
-              <w:rFonts w:ascii="Cambria Math" w:eastAsiaTheme="minorEastAsia" w:hAnsi="Cambria Math"/>
-            </w:rPr>
-            <m:t>P</m:t>
-          </m:r>
-          <m:d>
-            <m:dPr>
-              <m:ctrlPr>
-                <w:rPr>
-                  <w:rFonts w:ascii="Cambria Math" w:eastAsiaTheme="minorEastAsia" w:hAnsi="Cambria Math"/>
-                  <w:i/>
-                </w:rPr>
-              </m:ctrlPr>
-            </m:dPr>
-            <m:e>
-              <m:r>
-                <w:rPr>
-                  <w:rFonts w:ascii="Cambria Math" w:eastAsiaTheme="minorEastAsia" w:hAnsi="Cambria Math"/>
-                </w:rPr>
-                <m:t>T</m:t>
-              </m:r>
-            </m:e>
-          </m:d>
-          <m:r>
-            <w:rPr>
-              <w:rFonts w:ascii="Cambria Math" w:eastAsiaTheme="minorEastAsia" w:hAnsi="Cambria Math"/>
-            </w:rPr>
-            <m:t>=P</m:t>
-          </m:r>
-          <m:d>
-            <m:dPr>
-              <m:ctrlPr>
-                <w:rPr>
-                  <w:rFonts w:ascii="Cambria Math" w:eastAsiaTheme="minorEastAsia" w:hAnsi="Cambria Math"/>
-                  <w:i/>
-                </w:rPr>
-              </m:ctrlPr>
-            </m:dPr>
-            <m:e>
-              <m:r>
-                <w:rPr>
-                  <w:rFonts w:ascii="Cambria Math" w:eastAsiaTheme="minorEastAsia" w:hAnsi="Cambria Math"/>
-                </w:rPr>
-                <m:t>T</m:t>
-              </m:r>
-              <m:r>
-                <m:rPr>
-                  <m:sty m:val="p"/>
-                </m:rPr>
-                <w:rPr>
-                  <w:rFonts w:ascii="Cambria Math" w:eastAsiaTheme="minorEastAsia" w:hAnsi="Cambria Math"/>
-                </w:rPr>
-                <m:t>|</m:t>
-              </m:r>
-              <m:sSub>
-                <m:sSubPr>
-                  <m:ctrlPr>
-                    <w:rPr>
-                      <w:rFonts w:ascii="Cambria Math" w:eastAsiaTheme="minorEastAsia" w:hAnsi="Cambria Math"/>
-                      <w:i/>
-                    </w:rPr>
-                  </m:ctrlPr>
-                </m:sSubPr>
-                <m:e>
-                  <m:r>
-                    <w:rPr>
-                      <w:rFonts w:ascii="Cambria Math" w:eastAsiaTheme="minorEastAsia" w:hAnsi="Cambria Math"/>
-                    </w:rPr>
-                    <m:t>h</m:t>
-                  </m:r>
-                </m:e>
-                <m:sub>
-                  <m:r>
-                    <w:rPr>
-                      <w:rFonts w:ascii="Cambria Math" w:eastAsiaTheme="minorEastAsia" w:hAnsi="Cambria Math"/>
-                    </w:rPr>
-                    <m:t>1</m:t>
-                  </m:r>
-                </m:sub>
-              </m:sSub>
-            </m:e>
-          </m:d>
-          <m:r>
-            <w:rPr>
-              <w:rFonts w:ascii="Cambria Math" w:eastAsiaTheme="minorEastAsia" w:hAnsi="Cambria Math"/>
-            </w:rPr>
-            <m:t>P</m:t>
-          </m:r>
-          <m:d>
-            <m:dPr>
-              <m:ctrlPr>
-                <w:rPr>
-                  <w:rFonts w:ascii="Cambria Math" w:eastAsiaTheme="minorEastAsia" w:hAnsi="Cambria Math"/>
-                  <w:i/>
-                </w:rPr>
-              </m:ctrlPr>
-            </m:dPr>
-            <m:e>
-              <m:sSub>
-                <m:sSubPr>
-                  <m:ctrlPr>
-                    <w:rPr>
-                      <w:rFonts w:ascii="Cambria Math" w:eastAsiaTheme="minorEastAsia" w:hAnsi="Cambria Math"/>
-                      <w:i/>
-                    </w:rPr>
-                  </m:ctrlPr>
-                </m:sSubPr>
-                <m:e>
-                  <m:r>
-                    <w:rPr>
-                      <w:rFonts w:ascii="Cambria Math" w:eastAsiaTheme="minorEastAsia" w:hAnsi="Cambria Math"/>
-                    </w:rPr>
-                    <m:t>h</m:t>
-                  </m:r>
-                </m:e>
-                <m:sub>
-                  <m:r>
-                    <w:rPr>
-                      <w:rFonts w:ascii="Cambria Math" w:eastAsiaTheme="minorEastAsia" w:hAnsi="Cambria Math"/>
-                    </w:rPr>
-                    <m:t>1</m:t>
-                  </m:r>
-                </m:sub>
-              </m:sSub>
-            </m:e>
-          </m:d>
-          <m:r>
-            <w:rPr>
-              <w:rFonts w:ascii="Cambria Math" w:eastAsiaTheme="minorEastAsia" w:hAnsi="Cambria Math"/>
-            </w:rPr>
-            <m:t>+P</m:t>
-          </m:r>
-          <m:d>
-            <m:dPr>
-              <m:ctrlPr>
-                <w:rPr>
-                  <w:rFonts w:ascii="Cambria Math" w:eastAsiaTheme="minorEastAsia" w:hAnsi="Cambria Math"/>
-                  <w:i/>
-                </w:rPr>
-              </m:ctrlPr>
-            </m:dPr>
-            <m:e>
-              <m:r>
-                <w:rPr>
-                  <w:rFonts w:ascii="Cambria Math" w:eastAsiaTheme="minorEastAsia" w:hAnsi="Cambria Math"/>
-                </w:rPr>
-                <m:t>T</m:t>
-              </m:r>
-              <m:r>
-                <m:rPr>
-                  <m:sty m:val="p"/>
-                </m:rPr>
-                <w:rPr>
-                  <w:rFonts w:ascii="Cambria Math" w:eastAsiaTheme="minorEastAsia" w:hAnsi="Cambria Math"/>
-                </w:rPr>
-                <m:t>|</m:t>
-              </m:r>
-              <m:sSub>
-                <m:sSubPr>
-                  <m:ctrlPr>
-                    <w:rPr>
-                      <w:rFonts w:ascii="Cambria Math" w:eastAsiaTheme="minorEastAsia" w:hAnsi="Cambria Math"/>
-                      <w:i/>
-                    </w:rPr>
-                  </m:ctrlPr>
-                </m:sSubPr>
-                <m:e>
-                  <m:r>
-                    <w:rPr>
-                      <w:rFonts w:ascii="Cambria Math" w:eastAsiaTheme="minorEastAsia" w:hAnsi="Cambria Math"/>
-                    </w:rPr>
-                    <m:t>h</m:t>
-                  </m:r>
-                </m:e>
-                <m:sub>
-                  <m:r>
-                    <w:rPr>
-                      <w:rFonts w:ascii="Cambria Math" w:eastAsiaTheme="minorEastAsia" w:hAnsi="Cambria Math"/>
-                    </w:rPr>
-                    <m:t>2</m:t>
-                  </m:r>
-                </m:sub>
-              </m:sSub>
-            </m:e>
-          </m:d>
-          <m:r>
-            <w:rPr>
-              <w:rFonts w:ascii="Cambria Math" w:eastAsiaTheme="minorEastAsia" w:hAnsi="Cambria Math"/>
-            </w:rPr>
-            <m:t>P</m:t>
-          </m:r>
-          <m:d>
-            <m:dPr>
-              <m:ctrlPr>
-                <w:rPr>
-                  <w:rFonts w:ascii="Cambria Math" w:eastAsiaTheme="minorEastAsia" w:hAnsi="Cambria Math"/>
-                  <w:i/>
-                </w:rPr>
-              </m:ctrlPr>
-            </m:dPr>
-            <m:e>
-              <m:sSub>
-                <m:sSubPr>
-                  <m:ctrlPr>
-                    <w:rPr>
-                      <w:rFonts w:ascii="Cambria Math" w:eastAsiaTheme="minorEastAsia" w:hAnsi="Cambria Math"/>
-                      <w:i/>
-                    </w:rPr>
-                  </m:ctrlPr>
-                </m:sSubPr>
-                <m:e>
-                  <m:r>
-                    <w:rPr>
-                      <w:rFonts w:ascii="Cambria Math" w:eastAsiaTheme="minorEastAsia" w:hAnsi="Cambria Math"/>
-                    </w:rPr>
-                    <m:t>h</m:t>
-                  </m:r>
-                </m:e>
-                <m:sub>
-                  <m:r>
-                    <w:rPr>
-                      <w:rFonts w:ascii="Cambria Math" w:eastAsiaTheme="minorEastAsia" w:hAnsi="Cambria Math"/>
-                    </w:rPr>
-                    <m:t>2</m:t>
-                  </m:r>
-                </m:sub>
-              </m:sSub>
-            </m:e>
-          </m:d>
-          <m:r>
-            <w:rPr>
-              <w:rFonts w:ascii="Cambria Math" w:eastAsiaTheme="minorEastAsia" w:hAnsi="Cambria Math"/>
-            </w:rPr>
-            <m:t>+P</m:t>
-          </m:r>
-          <m:d>
-            <m:dPr>
-              <m:ctrlPr>
-                <w:rPr>
-                  <w:rFonts w:ascii="Cambria Math" w:eastAsiaTheme="minorEastAsia" w:hAnsi="Cambria Math"/>
-                  <w:i/>
-                </w:rPr>
-              </m:ctrlPr>
-            </m:dPr>
-            <m:e>
-              <m:r>
-                <w:rPr>
-                  <w:rFonts w:ascii="Cambria Math" w:eastAsiaTheme="minorEastAsia" w:hAnsi="Cambria Math"/>
-                </w:rPr>
-                <m:t>T</m:t>
-              </m:r>
-              <m:r>
-                <m:rPr>
-                  <m:sty m:val="p"/>
-                </m:rPr>
-                <w:rPr>
-                  <w:rFonts w:ascii="Cambria Math" w:eastAsiaTheme="minorEastAsia" w:hAnsi="Cambria Math"/>
-                </w:rPr>
-                <m:t>|</m:t>
-              </m:r>
-              <m:sSub>
-                <m:sSubPr>
-                  <m:ctrlPr>
-                    <w:rPr>
-                      <w:rFonts w:ascii="Cambria Math" w:eastAsiaTheme="minorEastAsia" w:hAnsi="Cambria Math"/>
-                      <w:i/>
-                    </w:rPr>
-                  </m:ctrlPr>
-                </m:sSubPr>
-                <m:e>
-                  <m:r>
-                    <w:rPr>
-                      <w:rFonts w:ascii="Cambria Math" w:eastAsiaTheme="minorEastAsia" w:hAnsi="Cambria Math"/>
-                    </w:rPr>
-                    <m:t>h</m:t>
-                  </m:r>
-                </m:e>
-                <m:sub>
-                  <m:r>
-                    <w:rPr>
-                      <w:rFonts w:ascii="Cambria Math" w:eastAsiaTheme="minorEastAsia" w:hAnsi="Cambria Math"/>
-                    </w:rPr>
-                    <m:t>3</m:t>
-                  </m:r>
-                </m:sub>
-              </m:sSub>
-            </m:e>
-          </m:d>
-          <m:r>
-            <w:rPr>
-              <w:rFonts w:ascii="Cambria Math" w:eastAsiaTheme="minorEastAsia" w:hAnsi="Cambria Math"/>
-            </w:rPr>
-            <m:t>P</m:t>
-          </m:r>
-          <m:d>
-            <m:dPr>
-              <m:ctrlPr>
-                <w:rPr>
-                  <w:rFonts w:ascii="Cambria Math" w:eastAsiaTheme="minorEastAsia" w:hAnsi="Cambria Math"/>
-                  <w:i/>
-                </w:rPr>
-              </m:ctrlPr>
-            </m:dPr>
-            <m:e>
-              <m:sSub>
-                <m:sSubPr>
-                  <m:ctrlPr>
-                    <w:rPr>
-                      <w:rFonts w:ascii="Cambria Math" w:eastAsiaTheme="minorEastAsia" w:hAnsi="Cambria Math"/>
-                      <w:i/>
-                    </w:rPr>
-                  </m:ctrlPr>
-                </m:sSubPr>
-                <m:e>
-                  <m:r>
-                    <w:rPr>
-                      <w:rFonts w:ascii="Cambria Math" w:eastAsiaTheme="minorEastAsia" w:hAnsi="Cambria Math"/>
-                    </w:rPr>
-                    <m:t>h</m:t>
-                  </m:r>
-                </m:e>
-                <m:sub>
-                  <m:r>
-                    <w:rPr>
-                      <w:rFonts w:ascii="Cambria Math" w:eastAsiaTheme="minorEastAsia" w:hAnsi="Cambria Math"/>
-                    </w:rPr>
-                    <m:t>3</m:t>
-                  </m:r>
-                </m:sub>
-              </m:sSub>
-            </m:e>
-          </m:d>
-        </m:oMath>
-      </m:oMathPara>
-    </w:p>
-    <w:p>
-      <w:pPr>
-        <w:pStyle w:val="NoSpacing"/>
-        <w:rPr>
-          <w:rFonts w:eastAsiaTheme="minorEastAsia"/>
-        </w:rPr>
-      </w:pPr>
-      <m:oMathPara>
-        <m:oMath>
-          <m:r>
-            <w:rPr>
-              <w:rFonts w:ascii="Cambria Math" w:eastAsiaTheme="minorEastAsia" w:hAnsi="Cambria Math"/>
-            </w:rPr>
-            <m:t>P</m:t>
-          </m:r>
-          <m:d>
-            <m:dPr>
-              <m:ctrlPr>
-                <w:rPr>
-                  <w:rFonts w:ascii="Cambria Math" w:eastAsiaTheme="minorEastAsia" w:hAnsi="Cambria Math"/>
-                  <w:i/>
-                </w:rPr>
-              </m:ctrlPr>
-            </m:dPr>
-            <m:e>
-              <m:r>
-                <w:rPr>
-                  <w:rFonts w:ascii="Cambria Math" w:eastAsiaTheme="minorEastAsia" w:hAnsi="Cambria Math"/>
-                </w:rPr>
-                <m:t>T</m:t>
-              </m:r>
-            </m:e>
-          </m:d>
-          <m:r>
-            <w:rPr>
-              <w:rFonts w:ascii="Cambria Math" w:eastAsiaTheme="minorEastAsia" w:hAnsi="Cambria Math"/>
-            </w:rPr>
-            <m:t>=</m:t>
-          </m:r>
-          <m:d>
-            <m:dPr>
-              <m:ctrlPr>
-                <w:rPr>
-                  <w:rFonts w:ascii="Cambria Math" w:eastAsiaTheme="minorEastAsia" w:hAnsi="Cambria Math"/>
-                  <w:i/>
-                </w:rPr>
-              </m:ctrlPr>
-            </m:dPr>
-            <m:e>
-              <m:f>
-                <m:fPr>
-                  <m:ctrlPr>
-                    <w:rPr>
-                      <w:rFonts w:ascii="Cambria Math" w:eastAsiaTheme="minorEastAsia" w:hAnsi="Cambria Math"/>
-                      <w:i/>
-                    </w:rPr>
-                  </m:ctrlPr>
-                </m:fPr>
-                <m:num>
-                  <m:r>
-                    <w:rPr>
-                      <w:rFonts w:ascii="Cambria Math" w:eastAsiaTheme="minorEastAsia" w:hAnsi="Cambria Math"/>
-                    </w:rPr>
-                    <m:t>1</m:t>
-                  </m:r>
-                </m:num>
-                <m:den>
-                  <m:r>
-                    <w:rPr>
-                      <w:rFonts w:ascii="Cambria Math" w:eastAsiaTheme="minorEastAsia" w:hAnsi="Cambria Math"/>
-                    </w:rPr>
-                    <m:t>2</m:t>
-                  </m:r>
-                </m:den>
-              </m:f>
-            </m:e>
-          </m:d>
-          <m:d>
-            <m:dPr>
-              <m:ctrlPr>
-                <w:rPr>
-                  <w:rFonts w:ascii="Cambria Math" w:eastAsiaTheme="minorEastAsia" w:hAnsi="Cambria Math"/>
-                  <w:i/>
-                </w:rPr>
-              </m:ctrlPr>
-            </m:dPr>
-            <m:e>
-              <m:f>
-                <m:fPr>
-                  <m:ctrlPr>
-                    <w:rPr>
-                      <w:rFonts w:ascii="Cambria Math" w:eastAsiaTheme="minorEastAsia" w:hAnsi="Cambria Math"/>
-                      <w:i/>
-                    </w:rPr>
-                  </m:ctrlPr>
-                </m:fPr>
-                <m:num>
-                  <m:r>
-                    <w:rPr>
-                      <w:rFonts w:ascii="Cambria Math" w:eastAsiaTheme="minorEastAsia" w:hAnsi="Cambria Math"/>
-                    </w:rPr>
-                    <m:t>1</m:t>
-                  </m:r>
-                </m:num>
-                <m:den>
-                  <m:r>
-                    <w:rPr>
-                      <w:rFonts w:ascii="Cambria Math" w:eastAsiaTheme="minorEastAsia" w:hAnsi="Cambria Math"/>
-                    </w:rPr>
-                    <m:t>3</m:t>
-                  </m:r>
-                </m:den>
-              </m:f>
-            </m:e>
-          </m:d>
-          <m:r>
-            <w:rPr>
-              <w:rFonts w:ascii="Cambria Math" w:eastAsiaTheme="minorEastAsia" w:hAnsi="Cambria Math"/>
-            </w:rPr>
-            <m:t>+</m:t>
-          </m:r>
-          <m:d>
-            <m:dPr>
-              <m:ctrlPr>
-                <w:rPr>
-                  <w:rFonts w:ascii="Cambria Math" w:eastAsiaTheme="minorEastAsia" w:hAnsi="Cambria Math"/>
-                  <w:i/>
-                </w:rPr>
-              </m:ctrlPr>
-            </m:dPr>
-            <m:e>
-              <m:r>
-                <w:rPr>
-                  <w:rFonts w:ascii="Cambria Math" w:eastAsiaTheme="minorEastAsia" w:hAnsi="Cambria Math"/>
-                </w:rPr>
-                <m:t>0</m:t>
-              </m:r>
-            </m:e>
-          </m:d>
-          <m:d>
-            <m:dPr>
-              <m:ctrlPr>
-                <w:rPr>
-                  <w:rFonts w:ascii="Cambria Math" w:eastAsiaTheme="minorEastAsia" w:hAnsi="Cambria Math"/>
-                  <w:i/>
-                </w:rPr>
-              </m:ctrlPr>
-            </m:dPr>
-            <m:e>
-              <m:f>
-                <m:fPr>
-                  <m:ctrlPr>
-                    <w:rPr>
-                      <w:rFonts w:ascii="Cambria Math" w:eastAsiaTheme="minorEastAsia" w:hAnsi="Cambria Math"/>
-                      <w:i/>
-                    </w:rPr>
-                  </m:ctrlPr>
-                </m:fPr>
-                <m:num>
-                  <m:r>
-                    <w:rPr>
-                      <w:rFonts w:ascii="Cambria Math" w:eastAsiaTheme="minorEastAsia" w:hAnsi="Cambria Math"/>
-                    </w:rPr>
-                    <m:t>1</m:t>
-                  </m:r>
-                </m:num>
-                <m:den>
-                  <m:r>
-                    <w:rPr>
-                      <w:rFonts w:ascii="Cambria Math" w:eastAsiaTheme="minorEastAsia" w:hAnsi="Cambria Math"/>
-                    </w:rPr>
-                    <m:t>3</m:t>
-                  </m:r>
-                </m:den>
-              </m:f>
-            </m:e>
-          </m:d>
-          <m:r>
-            <w:rPr>
-              <w:rFonts w:ascii="Cambria Math" w:eastAsiaTheme="minorEastAsia" w:hAnsi="Cambria Math"/>
-            </w:rPr>
-            <m:t>+</m:t>
-          </m:r>
-          <m:d>
-            <m:dPr>
-              <m:ctrlPr>
-                <w:rPr>
-                  <w:rFonts w:ascii="Cambria Math" w:eastAsiaTheme="minorEastAsia" w:hAnsi="Cambria Math"/>
-                  <w:i/>
-                </w:rPr>
-              </m:ctrlPr>
-            </m:dPr>
-            <m:e>
-              <m:f>
-                <m:fPr>
-                  <m:ctrlPr>
-                    <w:rPr>
-                      <w:rFonts w:ascii="Cambria Math" w:eastAsiaTheme="minorEastAsia" w:hAnsi="Cambria Math"/>
-                      <w:i/>
-                    </w:rPr>
-                  </m:ctrlPr>
-                </m:fPr>
-                <m:num>
-                  <m:r>
-                    <w:rPr>
-                      <w:rFonts w:ascii="Cambria Math" w:eastAsiaTheme="minorEastAsia" w:hAnsi="Cambria Math"/>
-                    </w:rPr>
-                    <m:t>1</m:t>
-                  </m:r>
-                </m:num>
-                <m:den>
-                  <m:r>
-                    <w:rPr>
-                      <w:rFonts w:ascii="Cambria Math" w:eastAsiaTheme="minorEastAsia" w:hAnsi="Cambria Math"/>
-                    </w:rPr>
-                    <m:t>2</m:t>
-                  </m:r>
-                </m:den>
-              </m:f>
-            </m:e>
-          </m:d>
-          <m:d>
-            <m:dPr>
-              <m:ctrlPr>
-                <w:rPr>
-                  <w:rFonts w:ascii="Cambria Math" w:eastAsiaTheme="minorEastAsia" w:hAnsi="Cambria Math"/>
-                  <w:i/>
-                </w:rPr>
-              </m:ctrlPr>
-            </m:dPr>
-            <m:e>
-              <m:f>
-                <m:fPr>
-                  <m:ctrlPr>
-                    <w:rPr>
-                      <w:rFonts w:ascii="Cambria Math" w:eastAsiaTheme="minorEastAsia" w:hAnsi="Cambria Math"/>
-                      <w:i/>
-                    </w:rPr>
-                  </m:ctrlPr>
-                </m:fPr>
-                <m:num>
-                  <m:r>
-                    <w:rPr>
-                      <w:rFonts w:ascii="Cambria Math" w:eastAsiaTheme="minorEastAsia" w:hAnsi="Cambria Math"/>
-                    </w:rPr>
-                    <m:t>1</m:t>
-                  </m:r>
-                </m:num>
-                <m:den>
-                  <m:r>
-                    <w:rPr>
-                      <w:rFonts w:ascii="Cambria Math" w:eastAsiaTheme="minorEastAsia" w:hAnsi="Cambria Math"/>
-                    </w:rPr>
-                    <m:t>3</m:t>
-                  </m:r>
-                </m:den>
-              </m:f>
-            </m:e>
-          </m:d>
-        </m:oMath>
-      </m:oMathPara>
-    </w:p>
-    <w:p>
-      <w:pPr>
-        <w:pStyle w:val="NoSpacing"/>
-        <w:rPr>
-          <w:rFonts w:eastAsiaTheme="minorEastAsia"/>
-        </w:rPr>
-      </w:pPr>
-      <m:oMathPara>
-        <m:oMath>
-          <m:r>
-            <w:rPr>
-              <w:rFonts w:ascii="Cambria Math" w:eastAsiaTheme="minorEastAsia" w:hAnsi="Cambria Math"/>
-            </w:rPr>
-            <m:t>P</m:t>
-          </m:r>
-          <m:d>
-            <m:dPr>
-              <m:ctrlPr>
-                <w:rPr>
-                  <w:rFonts w:ascii="Cambria Math" w:eastAsiaTheme="minorEastAsia" w:hAnsi="Cambria Math"/>
-                  <w:i/>
-                </w:rPr>
-              </m:ctrlPr>
-            </m:dPr>
-            <m:e>
-              <m:r>
-                <w:rPr>
-                  <w:rFonts w:ascii="Cambria Math" w:eastAsiaTheme="minorEastAsia" w:hAnsi="Cambria Math"/>
-                </w:rPr>
-                <m:t>T</m:t>
-              </m:r>
-            </m:e>
-          </m:d>
-          <m:r>
-            <w:rPr>
-              <w:rFonts w:ascii="Cambria Math" w:eastAsiaTheme="minorEastAsia" w:hAnsi="Cambria Math"/>
-            </w:rPr>
-            <m:t>=</m:t>
-          </m:r>
-          <m:f>
-            <m:fPr>
-              <m:ctrlPr>
-                <w:rPr>
-                  <w:rFonts w:ascii="Cambria Math" w:eastAsiaTheme="minorEastAsia" w:hAnsi="Cambria Math"/>
-                  <w:i/>
-                </w:rPr>
-              </m:ctrlPr>
-            </m:fPr>
-            <m:num>
-              <m:r>
-                <w:rPr>
-                  <w:rFonts w:ascii="Cambria Math" w:eastAsiaTheme="minorEastAsia" w:hAnsi="Cambria Math"/>
-                </w:rPr>
-                <m:t>1</m:t>
-              </m:r>
-            </m:num>
-            <m:den>
-              <m:r>
-                <w:rPr>
-                  <w:rFonts w:ascii="Cambria Math" w:eastAsiaTheme="minorEastAsia" w:hAnsi="Cambria Math"/>
-                </w:rPr>
-                <m:t>3</m:t>
-              </m:r>
-            </m:den>
-          </m:f>
-        </m:oMath>
-      </m:oMathPara>
-    </w:p>
-    <w:p>
-      <w:pPr>
-        <w:pStyle w:val="NoSpacing"/>
-        <w:rPr>
-          <w:rFonts w:eastAsiaTheme="minorEastAsia"/>
-        </w:rPr>
-      </w:pPr>
-    </w:p>
-    <w:p>
-      <w:pPr>
-        <w:pStyle w:val="NoSpacing"/>
-        <w:rPr>
-          <w:rFonts w:eastAsiaTheme="minorEastAsia"/>
-        </w:rPr>
-      </w:pPr>
-      <w:r>
-        <w:rPr>
-          <w:rFonts w:eastAsiaTheme="minorEastAsia"/>
-        </w:rPr>
-        <w:t>By the Bayes Theorem,</w:t>
-      </w:r>
-    </w:p>
-    <w:p>
-      <w:pPr>
-        <w:pStyle w:val="NoSpacing"/>
-        <w:rPr>
-          <w:rFonts w:eastAsiaTheme="minorEastAsia"/>
-        </w:rPr>
-      </w:pPr>
-      <m:oMathPara>
-        <m:oMath>
-          <m:r>
-            <w:rPr>
-              <w:rFonts w:ascii="Cambria Math" w:eastAsiaTheme="minorEastAsia" w:hAnsi="Cambria Math"/>
-            </w:rPr>
-            <m:t>P</m:t>
-          </m:r>
-          <m:d>
-            <m:dPr>
-              <m:ctrlPr>
-                <w:rPr>
-                  <w:rFonts w:ascii="Cambria Math" w:eastAsiaTheme="minorEastAsia" w:hAnsi="Cambria Math"/>
-                  <w:i/>
-                </w:rPr>
-              </m:ctrlPr>
-            </m:dPr>
-            <m:e>
-              <m:sSub>
-                <m:sSubPr>
-                  <m:ctrlPr>
-                    <w:rPr>
-                      <w:rFonts w:ascii="Cambria Math" w:eastAsiaTheme="minorEastAsia" w:hAnsi="Cambria Math"/>
-                      <w:i/>
-                    </w:rPr>
-                  </m:ctrlPr>
-                </m:sSubPr>
-                <m:e>
-                  <m:r>
-                    <w:rPr>
-                      <w:rFonts w:ascii="Cambria Math" w:eastAsiaTheme="minorEastAsia" w:hAnsi="Cambria Math"/>
-                    </w:rPr>
-                    <m:t>h</m:t>
-                  </m:r>
-                </m:e>
-                <m:sub>
-                  <m:r>
-                    <w:rPr>
-                      <w:rFonts w:ascii="Cambria Math" w:eastAsiaTheme="minorEastAsia" w:hAnsi="Cambria Math"/>
-                    </w:rPr>
-                    <m:t>1</m:t>
-                  </m:r>
-                </m:sub>
-              </m:sSub>
-              <m:r>
-                <w:rPr>
-                  <w:rFonts w:ascii="Cambria Math" w:eastAsiaTheme="minorEastAsia" w:hAnsi="Cambria Math"/>
-                </w:rPr>
-                <m:t>|</m:t>
-              </m:r>
-              <m:r>
-                <w:rPr>
-                  <w:rFonts w:ascii="Cambria Math" w:eastAsiaTheme="minorEastAsia" w:hAnsi="Cambria Math"/>
-                </w:rPr>
-                <m:t>T</m:t>
-              </m:r>
-            </m:e>
-          </m:d>
-          <m:r>
-            <w:rPr>
-              <w:rFonts w:ascii="Cambria Math" w:eastAsiaTheme="minorEastAsia" w:hAnsi="Cambria Math"/>
-            </w:rPr>
-            <m:t>=</m:t>
-          </m:r>
-          <m:f>
-            <m:fPr>
-              <m:ctrlPr>
-                <w:rPr>
-                  <w:rFonts w:ascii="Cambria Math" w:eastAsiaTheme="minorEastAsia" w:hAnsi="Cambria Math"/>
-                  <w:i/>
-                </w:rPr>
-              </m:ctrlPr>
-            </m:fPr>
-            <m:num>
-              <m:r>
-                <w:rPr>
-                  <w:rFonts w:ascii="Cambria Math" w:eastAsiaTheme="minorEastAsia" w:hAnsi="Cambria Math"/>
-                </w:rPr>
-                <m:t>P</m:t>
-              </m:r>
-              <m:d>
-                <m:dPr>
-                  <m:ctrlPr>
-                    <w:rPr>
-                      <w:rFonts w:ascii="Cambria Math" w:eastAsiaTheme="minorEastAsia" w:hAnsi="Cambria Math"/>
-                      <w:i/>
-                    </w:rPr>
-                  </m:ctrlPr>
-                </m:dPr>
-                <m:e>
-                  <m:r>
-                    <w:rPr>
-                      <w:rFonts w:ascii="Cambria Math" w:eastAsiaTheme="minorEastAsia" w:hAnsi="Cambria Math"/>
-                    </w:rPr>
-                    <m:t>T</m:t>
-                  </m:r>
-                  <m:r>
-                    <m:rPr>
-                      <m:sty m:val="p"/>
-                    </m:rPr>
-                    <w:rPr>
-                      <w:rFonts w:ascii="Cambria Math" w:eastAsiaTheme="minorEastAsia" w:hAnsi="Cambria Math"/>
-                    </w:rPr>
-                    <m:t>|</m:t>
-                  </m:r>
-                  <m:sSub>
-                    <m:sSubPr>
-                      <m:ctrlPr>
-                        <w:rPr>
-                          <w:rFonts w:ascii="Cambria Math" w:eastAsiaTheme="minorEastAsia" w:hAnsi="Cambria Math"/>
-                          <w:i/>
-                        </w:rPr>
-                      </m:ctrlPr>
-                    </m:sSubPr>
-                    <m:e>
-                      <m:r>
-                        <w:rPr>
-                          <w:rFonts w:ascii="Cambria Math" w:eastAsiaTheme="minorEastAsia" w:hAnsi="Cambria Math"/>
-                        </w:rPr>
-                        <m:t>h</m:t>
-                      </m:r>
-                    </m:e>
-                    <m:sub>
-                      <m:r>
-                        <w:rPr>
-                          <w:rFonts w:ascii="Cambria Math" w:eastAsiaTheme="minorEastAsia" w:hAnsi="Cambria Math"/>
-                        </w:rPr>
-                        <m:t>1</m:t>
-                      </m:r>
-                    </m:sub>
-                  </m:sSub>
-                </m:e>
-              </m:d>
-              <m:r>
-                <w:rPr>
-                  <w:rFonts w:ascii="Cambria Math" w:eastAsiaTheme="minorEastAsia" w:hAnsi="Cambria Math"/>
-                </w:rPr>
-                <m:t>P</m:t>
-              </m:r>
-              <m:d>
-                <m:dPr>
-                  <m:ctrlPr>
-                    <w:rPr>
-                      <w:rFonts w:ascii="Cambria Math" w:eastAsiaTheme="minorEastAsia" w:hAnsi="Cambria Math"/>
-                      <w:i/>
-                    </w:rPr>
-                  </m:ctrlPr>
-                </m:dPr>
-                <m:e>
-                  <m:sSub>
-                    <m:sSubPr>
-                      <m:ctrlPr>
-                        <w:rPr>
-                          <w:rFonts w:ascii="Cambria Math" w:eastAsiaTheme="minorEastAsia" w:hAnsi="Cambria Math"/>
-                          <w:i/>
-                        </w:rPr>
-                      </m:ctrlPr>
-                    </m:sSubPr>
-                    <m:e>
-                      <m:r>
-                        <w:rPr>
-                          <w:rFonts w:ascii="Cambria Math" w:eastAsiaTheme="minorEastAsia" w:hAnsi="Cambria Math"/>
-                        </w:rPr>
-                        <m:t>h</m:t>
-                      </m:r>
-                    </m:e>
-                    <m:sub>
-                      <m:r>
-                        <w:rPr>
-                          <w:rFonts w:ascii="Cambria Math" w:eastAsiaTheme="minorEastAsia" w:hAnsi="Cambria Math"/>
-                        </w:rPr>
-                        <m:t>1</m:t>
-                      </m:r>
-                    </m:sub>
-                  </m:sSub>
-                </m:e>
-              </m:d>
-            </m:num>
-            <m:den>
-              <m:r>
-                <w:rPr>
-                  <w:rFonts w:ascii="Cambria Math" w:eastAsiaTheme="minorEastAsia" w:hAnsi="Cambria Math"/>
-                </w:rPr>
-                <m:t>P</m:t>
-              </m:r>
-              <m:d>
-                <m:dPr>
-                  <m:ctrlPr>
-                    <w:rPr>
-                      <w:rFonts w:ascii="Cambria Math" w:eastAsiaTheme="minorEastAsia" w:hAnsi="Cambria Math"/>
-                      <w:i/>
-                    </w:rPr>
-                  </m:ctrlPr>
-                </m:dPr>
-                <m:e>
-                  <m:r>
-                    <w:rPr>
-                      <w:rFonts w:ascii="Cambria Math" w:eastAsiaTheme="minorEastAsia" w:hAnsi="Cambria Math"/>
-                    </w:rPr>
-                    <m:t>T</m:t>
-                  </m:r>
-                </m:e>
-              </m:d>
-            </m:den>
-          </m:f>
-        </m:oMath>
-      </m:oMathPara>
-    </w:p>
-    <w:p>
-      <w:pPr>
-        <w:pStyle w:val="NoSpacing"/>
-        <w:rPr>
-          <w:rFonts w:eastAsiaTheme="minorEastAsia"/>
-        </w:rPr>
-      </w:pPr>
-      <m:oMathPara>
-        <m:oMath>
-          <m:r>
-            <w:rPr>
-              <w:rFonts w:ascii="Cambria Math" w:eastAsiaTheme="minorEastAsia" w:hAnsi="Cambria Math"/>
-            </w:rPr>
-            <m:t>P</m:t>
-          </m:r>
-          <m:d>
-            <m:dPr>
-              <m:ctrlPr>
-                <w:rPr>
-                  <w:rFonts w:ascii="Cambria Math" w:eastAsiaTheme="minorEastAsia" w:hAnsi="Cambria Math"/>
-                  <w:i/>
-                </w:rPr>
-              </m:ctrlPr>
-            </m:dPr>
-            <m:e>
-              <m:sSub>
-                <m:sSubPr>
-                  <m:ctrlPr>
-                    <w:rPr>
-                      <w:rFonts w:ascii="Cambria Math" w:eastAsiaTheme="minorEastAsia" w:hAnsi="Cambria Math"/>
-                      <w:i/>
-                    </w:rPr>
-                  </m:ctrlPr>
-                </m:sSubPr>
-                <m:e>
-                  <m:r>
-                    <w:rPr>
-                      <w:rFonts w:ascii="Cambria Math" w:eastAsiaTheme="minorEastAsia" w:hAnsi="Cambria Math"/>
-                    </w:rPr>
-                    <m:t>h</m:t>
-                  </m:r>
-                </m:e>
-                <m:sub>
-                  <m:r>
-                    <w:rPr>
-                      <w:rFonts w:ascii="Cambria Math" w:eastAsiaTheme="minorEastAsia" w:hAnsi="Cambria Math"/>
-                    </w:rPr>
-                    <m:t>1</m:t>
-                  </m:r>
-                </m:sub>
-              </m:sSub>
-              <m:r>
-                <w:rPr>
-                  <w:rFonts w:ascii="Cambria Math" w:eastAsiaTheme="minorEastAsia" w:hAnsi="Cambria Math"/>
-                </w:rPr>
-                <m:t>|</m:t>
-              </m:r>
-              <m:r>
-                <w:rPr>
-                  <w:rFonts w:ascii="Cambria Math" w:eastAsiaTheme="minorEastAsia" w:hAnsi="Cambria Math"/>
-                </w:rPr>
-                <m:t>T</m:t>
-              </m:r>
-            </m:e>
-          </m:d>
-          <m:r>
-            <w:rPr>
-              <w:rFonts w:ascii="Cambria Math" w:eastAsiaTheme="minorEastAsia" w:hAnsi="Cambria Math"/>
-            </w:rPr>
-            <m:t>=</m:t>
-          </m:r>
-          <m:f>
-            <m:fPr>
-              <m:ctrlPr>
-                <w:rPr>
-                  <w:rFonts w:ascii="Cambria Math" w:eastAsiaTheme="minorEastAsia" w:hAnsi="Cambria Math"/>
-                  <w:i/>
-                </w:rPr>
-              </m:ctrlPr>
-            </m:fPr>
-            <m:num>
-              <m:d>
-                <m:dPr>
-                  <m:ctrlPr>
-                    <w:rPr>
-                      <w:rFonts w:ascii="Cambria Math" w:eastAsiaTheme="minorEastAsia" w:hAnsi="Cambria Math"/>
-                      <w:i/>
-                    </w:rPr>
-                  </m:ctrlPr>
-                </m:dPr>
-                <m:e>
-                  <m:f>
-                    <m:fPr>
-                      <m:ctrlPr>
-                        <w:rPr>
-                          <w:rFonts w:ascii="Cambria Math" w:eastAsiaTheme="minorEastAsia" w:hAnsi="Cambria Math"/>
-                          <w:i/>
-                        </w:rPr>
-                      </m:ctrlPr>
-                    </m:fPr>
-                    <m:num>
-                      <m:r>
-                        <w:rPr>
-                          <w:rFonts w:ascii="Cambria Math" w:eastAsiaTheme="minorEastAsia" w:hAnsi="Cambria Math"/>
-                        </w:rPr>
-                        <m:t>1</m:t>
-                      </m:r>
-                    </m:num>
-                    <m:den>
-                      <m:r>
-                        <w:rPr>
-                          <w:rFonts w:ascii="Cambria Math" w:eastAsiaTheme="minorEastAsia" w:hAnsi="Cambria Math"/>
-                        </w:rPr>
-                        <m:t>2</m:t>
-                      </m:r>
-                    </m:den>
-                  </m:f>
-                </m:e>
-              </m:d>
-              <m:d>
-                <m:dPr>
-                  <m:ctrlPr>
-                    <w:rPr>
-                      <w:rFonts w:ascii="Cambria Math" w:eastAsiaTheme="minorEastAsia" w:hAnsi="Cambria Math"/>
-                      <w:i/>
-                    </w:rPr>
-                  </m:ctrlPr>
-                </m:dPr>
-                <m:e>
-                  <m:f>
-                    <m:fPr>
-                      <m:ctrlPr>
-                        <w:rPr>
-                          <w:rFonts w:ascii="Cambria Math" w:eastAsiaTheme="minorEastAsia" w:hAnsi="Cambria Math"/>
-                          <w:i/>
-                        </w:rPr>
-                      </m:ctrlPr>
-                    </m:fPr>
-                    <m:num>
-                      <m:r>
-                        <w:rPr>
-                          <w:rFonts w:ascii="Cambria Math" w:eastAsiaTheme="minorEastAsia" w:hAnsi="Cambria Math"/>
-                        </w:rPr>
-                        <m:t>1</m:t>
-                      </m:r>
-                    </m:num>
-                    <m:den>
-                      <m:r>
-                        <w:rPr>
-                          <w:rFonts w:ascii="Cambria Math" w:eastAsiaTheme="minorEastAsia" w:hAnsi="Cambria Math"/>
-                        </w:rPr>
-                        <m:t>3</m:t>
-                      </m:r>
-                    </m:den>
-                  </m:f>
-                </m:e>
-              </m:d>
-            </m:num>
-            <m:den>
-              <m:d>
-                <m:dPr>
-                  <m:ctrlPr>
-                    <w:rPr>
-                      <w:rFonts w:ascii="Cambria Math" w:eastAsiaTheme="minorEastAsia" w:hAnsi="Cambria Math"/>
-                      <w:i/>
-                    </w:rPr>
-                  </m:ctrlPr>
-                </m:dPr>
-                <m:e>
-                  <m:f>
-                    <m:fPr>
-                      <m:ctrlPr>
-                        <w:rPr>
-                          <w:rFonts w:ascii="Cambria Math" w:eastAsiaTheme="minorEastAsia" w:hAnsi="Cambria Math"/>
-                          <w:i/>
-                        </w:rPr>
-                      </m:ctrlPr>
-                    </m:fPr>
-                    <m:num>
-                      <m:r>
-                        <w:rPr>
-                          <w:rFonts w:ascii="Cambria Math" w:eastAsiaTheme="minorEastAsia" w:hAnsi="Cambria Math"/>
-                        </w:rPr>
-                        <m:t>1</m:t>
-                      </m:r>
-                    </m:num>
-                    <m:den>
-                      <m:r>
-                        <w:rPr>
-                          <w:rFonts w:ascii="Cambria Math" w:eastAsiaTheme="minorEastAsia" w:hAnsi="Cambria Math"/>
-                        </w:rPr>
-                        <m:t>3</m:t>
-                      </m:r>
-                    </m:den>
-                  </m:f>
-                </m:e>
-              </m:d>
-            </m:den>
-          </m:f>
-        </m:oMath>
-      </m:oMathPara>
-    </w:p>
-    <w:p>
-      <w:pPr>
-        <w:pStyle w:val="NoSpacing"/>
-        <w:rPr>
-          <w:rFonts w:eastAsiaTheme="minorEastAsia"/>
-        </w:rPr>
-      </w:pPr>
-      <m:oMathPara>
-        <m:oMath>
-          <m:r>
-            <w:rPr>
-              <w:rFonts w:ascii="Cambria Math" w:eastAsiaTheme="minorEastAsia" w:hAnsi="Cambria Math"/>
-            </w:rPr>
-            <m:t>P</m:t>
-          </m:r>
-          <m:d>
-            <m:dPr>
-              <m:ctrlPr>
-                <w:rPr>
-                  <w:rFonts w:ascii="Cambria Math" w:eastAsiaTheme="minorEastAsia" w:hAnsi="Cambria Math"/>
-                  <w:i/>
-                </w:rPr>
-              </m:ctrlPr>
-            </m:dPr>
-            <m:e>
-              <m:sSub>
-                <m:sSubPr>
-                  <m:ctrlPr>
-                    <w:rPr>
-                      <w:rFonts w:ascii="Cambria Math" w:eastAsiaTheme="minorEastAsia" w:hAnsi="Cambria Math"/>
-                      <w:i/>
-                    </w:rPr>
-                  </m:ctrlPr>
-                </m:sSubPr>
-                <m:e>
-                  <m:r>
-                    <w:rPr>
-                      <w:rFonts w:ascii="Cambria Math" w:eastAsiaTheme="minorEastAsia" w:hAnsi="Cambria Math"/>
-                    </w:rPr>
-                    <m:t>h</m:t>
-                  </m:r>
-                </m:e>
-                <m:sub>
-                  <m:r>
-                    <w:rPr>
-                      <w:rFonts w:ascii="Cambria Math" w:eastAsiaTheme="minorEastAsia" w:hAnsi="Cambria Math"/>
-                    </w:rPr>
-                    <m:t>1</m:t>
-                  </m:r>
-                </m:sub>
-              </m:sSub>
-              <m:r>
-                <w:rPr>
-                  <w:rFonts w:ascii="Cambria Math" w:eastAsiaTheme="minorEastAsia" w:hAnsi="Cambria Math"/>
-                </w:rPr>
-                <m:t>|</m:t>
-              </m:r>
-              <m:r>
-                <w:rPr>
-                  <w:rFonts w:ascii="Cambria Math" w:eastAsiaTheme="minorEastAsia" w:hAnsi="Cambria Math"/>
-                </w:rPr>
-                <m:t>T</m:t>
-              </m:r>
-            </m:e>
-          </m:d>
-          <m:r>
-            <w:rPr>
-              <w:rFonts w:ascii="Cambria Math" w:eastAsiaTheme="minorEastAsia" w:hAnsi="Cambria Math"/>
-            </w:rPr>
-            <m:t>=</m:t>
-          </m:r>
-          <m:f>
-            <m:fPr>
-              <m:ctrlPr>
-                <w:rPr>
-                  <w:rFonts w:ascii="Cambria Math" w:eastAsiaTheme="minorEastAsia" w:hAnsi="Cambria Math"/>
-                  <w:i/>
-                </w:rPr>
-              </m:ctrlPr>
-            </m:fPr>
-            <m:num>
-              <m:r>
-                <w:rPr>
-                  <w:rFonts w:ascii="Cambria Math" w:eastAsiaTheme="minorEastAsia" w:hAnsi="Cambria Math"/>
-                </w:rPr>
-                <m:t>1</m:t>
-              </m:r>
-            </m:num>
-            <m:den>
-              <m:r>
-                <w:rPr>
-                  <w:rFonts w:ascii="Cambria Math" w:eastAsiaTheme="minorEastAsia" w:hAnsi="Cambria Math"/>
-                </w:rPr>
-                <m:t>2</m:t>
-              </m:r>
-            </m:den>
-          </m:f>
-        </m:oMath>
-      </m:oMathPara>
-    </w:p>
-    <w:p>
-      <w:pPr>
-        <w:pStyle w:val="NoSpacing"/>
-        <w:rPr>
-          <w:rFonts w:eastAsiaTheme="minorEastAsia"/>
-        </w:rPr>
-      </w:pPr>
-    </w:p>
-    <w:p>
-      <w:pPr>
-        <w:pStyle w:val="NoSpacing"/>
-        <w:rPr>
-          <w:rFonts w:eastAsiaTheme="minorEastAsia"/>
-        </w:rPr>
-      </w:pPr>
-      <m:oMathPara>
-        <m:oMath>
-          <m:r>
-            <w:rPr>
-              <w:rFonts w:ascii="Cambria Math" w:eastAsiaTheme="minorEastAsia" w:hAnsi="Cambria Math"/>
-            </w:rPr>
-            <m:t>P</m:t>
-          </m:r>
-          <m:d>
-            <m:dPr>
-              <m:ctrlPr>
-                <w:rPr>
-                  <w:rFonts w:ascii="Cambria Math" w:eastAsiaTheme="minorEastAsia" w:hAnsi="Cambria Math"/>
-                  <w:i/>
-                </w:rPr>
-              </m:ctrlPr>
-            </m:dPr>
-            <m:e>
-              <m:sSub>
-                <m:sSubPr>
-                  <m:ctrlPr>
-                    <w:rPr>
-                      <w:rFonts w:ascii="Cambria Math" w:eastAsiaTheme="minorEastAsia" w:hAnsi="Cambria Math"/>
-                      <w:i/>
-                    </w:rPr>
-                  </m:ctrlPr>
-                </m:sSubPr>
-                <m:e>
-                  <m:r>
-                    <w:rPr>
-                      <w:rFonts w:ascii="Cambria Math" w:eastAsiaTheme="minorEastAsia" w:hAnsi="Cambria Math"/>
-                    </w:rPr>
-                    <m:t>h</m:t>
-                  </m:r>
-                </m:e>
-                <m:sub>
-                  <m:r>
-                    <w:rPr>
-                      <w:rFonts w:ascii="Cambria Math" w:eastAsiaTheme="minorEastAsia" w:hAnsi="Cambria Math"/>
-                    </w:rPr>
-                    <m:t>3</m:t>
-                  </m:r>
-                </m:sub>
-              </m:sSub>
-              <m:r>
-                <w:rPr>
-                  <w:rFonts w:ascii="Cambria Math" w:eastAsiaTheme="minorEastAsia" w:hAnsi="Cambria Math"/>
-                </w:rPr>
-                <m:t>|</m:t>
-              </m:r>
-              <m:r>
-                <w:rPr>
-                  <w:rFonts w:ascii="Cambria Math" w:eastAsiaTheme="minorEastAsia" w:hAnsi="Cambria Math"/>
-                </w:rPr>
-                <m:t>T</m:t>
-              </m:r>
-            </m:e>
-          </m:d>
-          <m:r>
-            <w:rPr>
-              <w:rFonts w:ascii="Cambria Math" w:eastAsiaTheme="minorEastAsia" w:hAnsi="Cambria Math"/>
-            </w:rPr>
-            <m:t>=</m:t>
-          </m:r>
-          <m:f>
-            <m:fPr>
-              <m:ctrlPr>
-                <w:rPr>
-                  <w:rFonts w:ascii="Cambria Math" w:eastAsiaTheme="minorEastAsia" w:hAnsi="Cambria Math"/>
-                  <w:i/>
-                </w:rPr>
-              </m:ctrlPr>
-            </m:fPr>
-            <m:num>
-              <m:r>
-                <w:rPr>
-                  <w:rFonts w:ascii="Cambria Math" w:eastAsiaTheme="minorEastAsia" w:hAnsi="Cambria Math"/>
-                </w:rPr>
-                <m:t>P</m:t>
-              </m:r>
-              <m:d>
-                <m:dPr>
-                  <m:ctrlPr>
-                    <w:rPr>
-                      <w:rFonts w:ascii="Cambria Math" w:eastAsiaTheme="minorEastAsia" w:hAnsi="Cambria Math"/>
-                      <w:i/>
-                    </w:rPr>
-                  </m:ctrlPr>
-                </m:dPr>
-                <m:e>
-                  <m:r>
-                    <w:rPr>
-                      <w:rFonts w:ascii="Cambria Math" w:eastAsiaTheme="minorEastAsia" w:hAnsi="Cambria Math"/>
-                    </w:rPr>
-                    <m:t>T</m:t>
-                  </m:r>
-                  <m:r>
-                    <m:rPr>
-                      <m:sty m:val="p"/>
-                    </m:rPr>
-                    <w:rPr>
-                      <w:rFonts w:ascii="Cambria Math" w:eastAsiaTheme="minorEastAsia" w:hAnsi="Cambria Math"/>
-                    </w:rPr>
-                    <m:t>|</m:t>
-                  </m:r>
-                  <m:sSub>
-                    <m:sSubPr>
-                      <m:ctrlPr>
-                        <w:rPr>
-                          <w:rFonts w:ascii="Cambria Math" w:eastAsiaTheme="minorEastAsia" w:hAnsi="Cambria Math"/>
-                          <w:i/>
-                        </w:rPr>
-                      </m:ctrlPr>
-                    </m:sSubPr>
-                    <m:e>
-                      <m:r>
-                        <w:rPr>
-                          <w:rFonts w:ascii="Cambria Math" w:eastAsiaTheme="minorEastAsia" w:hAnsi="Cambria Math"/>
-                        </w:rPr>
-                        <m:t>h</m:t>
-                      </m:r>
-                    </m:e>
-                    <m:sub>
-                      <m:r>
-                        <w:rPr>
-                          <w:rFonts w:ascii="Cambria Math" w:eastAsiaTheme="minorEastAsia" w:hAnsi="Cambria Math"/>
-                        </w:rPr>
-                        <m:t>3</m:t>
-                      </m:r>
-                    </m:sub>
-                  </m:sSub>
-                </m:e>
-              </m:d>
-              <m:r>
-                <w:rPr>
-                  <w:rFonts w:ascii="Cambria Math" w:eastAsiaTheme="minorEastAsia" w:hAnsi="Cambria Math"/>
-                </w:rPr>
-                <m:t>P</m:t>
-              </m:r>
-              <m:d>
-                <m:dPr>
-                  <m:ctrlPr>
-                    <w:rPr>
-                      <w:rFonts w:ascii="Cambria Math" w:eastAsiaTheme="minorEastAsia" w:hAnsi="Cambria Math"/>
-                      <w:i/>
-                    </w:rPr>
-                  </m:ctrlPr>
-                </m:dPr>
-                <m:e>
-                  <m:sSub>
-                    <m:sSubPr>
-                      <m:ctrlPr>
-                        <w:rPr>
-                          <w:rFonts w:ascii="Cambria Math" w:eastAsiaTheme="minorEastAsia" w:hAnsi="Cambria Math"/>
-                          <w:i/>
-                        </w:rPr>
-                      </m:ctrlPr>
-                    </m:sSubPr>
-                    <m:e>
-                      <m:r>
-                        <w:rPr>
-                          <w:rFonts w:ascii="Cambria Math" w:eastAsiaTheme="minorEastAsia" w:hAnsi="Cambria Math"/>
-                        </w:rPr>
-                        <m:t>h</m:t>
-                      </m:r>
-                    </m:e>
-                    <m:sub>
-                      <m:r>
-                        <w:rPr>
-                          <w:rFonts w:ascii="Cambria Math" w:eastAsiaTheme="minorEastAsia" w:hAnsi="Cambria Math"/>
-                        </w:rPr>
-                        <m:t>3</m:t>
-                      </m:r>
-                    </m:sub>
-                  </m:sSub>
-                </m:e>
-              </m:d>
-            </m:num>
-            <m:den>
-              <m:r>
-                <w:rPr>
-                  <w:rFonts w:ascii="Cambria Math" w:eastAsiaTheme="minorEastAsia" w:hAnsi="Cambria Math"/>
-                </w:rPr>
-                <m:t>P</m:t>
-              </m:r>
-              <m:d>
-                <m:dPr>
-                  <m:ctrlPr>
-                    <w:rPr>
-                      <w:rFonts w:ascii="Cambria Math" w:eastAsiaTheme="minorEastAsia" w:hAnsi="Cambria Math"/>
-                      <w:i/>
-                    </w:rPr>
-                  </m:ctrlPr>
-                </m:dPr>
-                <m:e>
-                  <m:r>
-                    <w:rPr>
-                      <w:rFonts w:ascii="Cambria Math" w:eastAsiaTheme="minorEastAsia" w:hAnsi="Cambria Math"/>
-                    </w:rPr>
-                    <m:t>T</m:t>
-                  </m:r>
-                </m:e>
-              </m:d>
-            </m:den>
-          </m:f>
-        </m:oMath>
-      </m:oMathPara>
-    </w:p>
-    <w:p>
-      <w:pPr>
-        <w:pStyle w:val="NoSpacing"/>
-        <w:rPr>
-          <w:rFonts w:eastAsiaTheme="minorEastAsia"/>
-        </w:rPr>
-      </w:pPr>
-      <m:oMathPara>
-        <m:oMath>
-          <m:r>
-            <w:rPr>
-              <w:rFonts w:ascii="Cambria Math" w:eastAsiaTheme="minorEastAsia" w:hAnsi="Cambria Math"/>
-            </w:rPr>
-            <m:t>P</m:t>
-          </m:r>
-          <m:d>
-            <m:dPr>
-              <m:ctrlPr>
-                <w:rPr>
-                  <w:rFonts w:ascii="Cambria Math" w:eastAsiaTheme="minorEastAsia" w:hAnsi="Cambria Math"/>
-                  <w:i/>
-                </w:rPr>
-              </m:ctrlPr>
-            </m:dPr>
-            <m:e>
-              <m:sSub>
-                <m:sSubPr>
-                  <m:ctrlPr>
-                    <w:rPr>
-                      <w:rFonts w:ascii="Cambria Math" w:eastAsiaTheme="minorEastAsia" w:hAnsi="Cambria Math"/>
-                      <w:i/>
-                    </w:rPr>
-                  </m:ctrlPr>
-                </m:sSubPr>
-                <m:e>
-                  <m:r>
-                    <w:rPr>
-                      <w:rFonts w:ascii="Cambria Math" w:eastAsiaTheme="minorEastAsia" w:hAnsi="Cambria Math"/>
-                    </w:rPr>
-                    <m:t>h</m:t>
-                  </m:r>
-                </m:e>
-                <m:sub>
-                  <m:r>
-                    <w:rPr>
-                      <w:rFonts w:ascii="Cambria Math" w:eastAsiaTheme="minorEastAsia" w:hAnsi="Cambria Math"/>
-                    </w:rPr>
-                    <m:t>3</m:t>
-                  </m:r>
-                </m:sub>
-              </m:sSub>
-              <m:r>
-                <w:rPr>
-                  <w:rFonts w:ascii="Cambria Math" w:eastAsiaTheme="minorEastAsia" w:hAnsi="Cambria Math"/>
-                </w:rPr>
-                <m:t>|</m:t>
-              </m:r>
-              <m:r>
-                <w:rPr>
-                  <w:rFonts w:ascii="Cambria Math" w:eastAsiaTheme="minorEastAsia" w:hAnsi="Cambria Math"/>
-                </w:rPr>
-                <m:t>T</m:t>
-              </m:r>
-            </m:e>
-          </m:d>
-          <m:r>
-            <w:rPr>
-              <w:rFonts w:ascii="Cambria Math" w:eastAsiaTheme="minorEastAsia" w:hAnsi="Cambria Math"/>
-            </w:rPr>
-            <m:t>=</m:t>
-          </m:r>
-          <m:f>
-            <m:fPr>
-              <m:ctrlPr>
-                <w:rPr>
-                  <w:rFonts w:ascii="Cambria Math" w:eastAsiaTheme="minorEastAsia" w:hAnsi="Cambria Math"/>
-                  <w:i/>
-                </w:rPr>
-              </m:ctrlPr>
-            </m:fPr>
-            <m:num>
-              <m:d>
-                <m:dPr>
-                  <m:ctrlPr>
-                    <w:rPr>
-                      <w:rFonts w:ascii="Cambria Math" w:eastAsiaTheme="minorEastAsia" w:hAnsi="Cambria Math"/>
-                      <w:i/>
-                    </w:rPr>
-                  </m:ctrlPr>
-                </m:dPr>
-                <m:e>
-                  <m:f>
-                    <m:fPr>
-                      <m:ctrlPr>
-                        <w:rPr>
-                          <w:rFonts w:ascii="Cambria Math" w:eastAsiaTheme="minorEastAsia" w:hAnsi="Cambria Math"/>
-                          <w:i/>
-                        </w:rPr>
-                      </m:ctrlPr>
-                    </m:fPr>
-                    <m:num>
-                      <m:r>
-                        <w:rPr>
-                          <w:rFonts w:ascii="Cambria Math" w:eastAsiaTheme="minorEastAsia" w:hAnsi="Cambria Math"/>
-                        </w:rPr>
-                        <m:t>1</m:t>
-                      </m:r>
-                    </m:num>
-                    <m:den>
-                      <m:r>
-                        <w:rPr>
-                          <w:rFonts w:ascii="Cambria Math" w:eastAsiaTheme="minorEastAsia" w:hAnsi="Cambria Math"/>
-                        </w:rPr>
-                        <m:t>2</m:t>
-                      </m:r>
-                    </m:den>
-                  </m:f>
-                </m:e>
-              </m:d>
-              <m:d>
-                <m:dPr>
-                  <m:ctrlPr>
-                    <w:rPr>
-                      <w:rFonts w:ascii="Cambria Math" w:eastAsiaTheme="minorEastAsia" w:hAnsi="Cambria Math"/>
-                      <w:i/>
-                    </w:rPr>
-                  </m:ctrlPr>
-                </m:dPr>
-                <m:e>
-                  <m:f>
-                    <m:fPr>
-                      <m:ctrlPr>
-                        <w:rPr>
-                          <w:rFonts w:ascii="Cambria Math" w:eastAsiaTheme="minorEastAsia" w:hAnsi="Cambria Math"/>
-                          <w:i/>
-                        </w:rPr>
-                      </m:ctrlPr>
-                    </m:fPr>
-                    <m:num>
-                      <m:r>
-                        <w:rPr>
-                          <w:rFonts w:ascii="Cambria Math" w:eastAsiaTheme="minorEastAsia" w:hAnsi="Cambria Math"/>
-                        </w:rPr>
-                        <m:t>1</m:t>
-                      </m:r>
-                    </m:num>
-                    <m:den>
-                      <m:r>
-                        <w:rPr>
-                          <w:rFonts w:ascii="Cambria Math" w:eastAsiaTheme="minorEastAsia" w:hAnsi="Cambria Math"/>
-                        </w:rPr>
-                        <m:t>3</m:t>
-                      </m:r>
-                    </m:den>
-                  </m:f>
-                </m:e>
-              </m:d>
-            </m:num>
-            <m:den>
-              <m:d>
-                <m:dPr>
-                  <m:ctrlPr>
-                    <w:rPr>
-                      <w:rFonts w:ascii="Cambria Math" w:eastAsiaTheme="minorEastAsia" w:hAnsi="Cambria Math"/>
-                      <w:i/>
-                    </w:rPr>
-                  </m:ctrlPr>
-                </m:dPr>
-                <m:e>
-                  <m:f>
-                    <m:fPr>
-                      <m:ctrlPr>
-                        <w:rPr>
-                          <w:rFonts w:ascii="Cambria Math" w:eastAsiaTheme="minorEastAsia" w:hAnsi="Cambria Math"/>
-                          <w:i/>
-                        </w:rPr>
-                      </m:ctrlPr>
-                    </m:fPr>
-                    <m:num>
-                      <m:r>
-                        <w:rPr>
-                          <w:rFonts w:ascii="Cambria Math" w:eastAsiaTheme="minorEastAsia" w:hAnsi="Cambria Math"/>
-                        </w:rPr>
-                        <m:t>1</m:t>
-                      </m:r>
-                    </m:num>
-                    <m:den>
-                      <m:r>
-                        <w:rPr>
-                          <w:rFonts w:ascii="Cambria Math" w:eastAsiaTheme="minorEastAsia" w:hAnsi="Cambria Math"/>
-                        </w:rPr>
-                        <m:t>3</m:t>
-                      </m:r>
-                    </m:den>
-                  </m:f>
-                </m:e>
-              </m:d>
-            </m:den>
-          </m:f>
-        </m:oMath>
-      </m:oMathPara>
-    </w:p>
-    <w:p>
-      <w:pPr>
-        <w:pStyle w:val="NoSpacing"/>
-        <w:rPr>
-          <w:rFonts w:eastAsiaTheme="minorEastAsia"/>
-        </w:rPr>
-      </w:pPr>
-      <m:oMathPara>
-        <m:oMath>
-          <m:r>
-            <w:rPr>
-              <w:rFonts w:ascii="Cambria Math" w:eastAsiaTheme="minorEastAsia" w:hAnsi="Cambria Math"/>
-            </w:rPr>
-            <m:t>P</m:t>
-          </m:r>
-          <m:d>
-            <m:dPr>
-              <m:ctrlPr>
-                <w:rPr>
-                  <w:rFonts w:ascii="Cambria Math" w:eastAsiaTheme="minorEastAsia" w:hAnsi="Cambria Math"/>
-                  <w:i/>
-                </w:rPr>
-              </m:ctrlPr>
-            </m:dPr>
-            <m:e>
-              <m:sSub>
-                <m:sSubPr>
-                  <m:ctrlPr>
-                    <w:rPr>
-                      <w:rFonts w:ascii="Cambria Math" w:eastAsiaTheme="minorEastAsia" w:hAnsi="Cambria Math"/>
-                      <w:i/>
-                    </w:rPr>
-                  </m:ctrlPr>
-                </m:sSubPr>
-                <m:e>
-                  <m:r>
-                    <w:rPr>
-                      <w:rFonts w:ascii="Cambria Math" w:eastAsiaTheme="minorEastAsia" w:hAnsi="Cambria Math"/>
-                    </w:rPr>
-                    <m:t>h</m:t>
-                  </m:r>
-                </m:e>
-                <m:sub>
-                  <m:r>
-                    <w:rPr>
-                      <w:rFonts w:ascii="Cambria Math" w:eastAsiaTheme="minorEastAsia" w:hAnsi="Cambria Math"/>
-                    </w:rPr>
-                    <m:t>3</m:t>
-                  </m:r>
-                </m:sub>
-              </m:sSub>
-              <m:r>
-                <w:rPr>
-                  <w:rFonts w:ascii="Cambria Math" w:eastAsiaTheme="minorEastAsia" w:hAnsi="Cambria Math"/>
-                </w:rPr>
-                <m:t>|</m:t>
-              </m:r>
-              <m:r>
-                <w:rPr>
-                  <w:rFonts w:ascii="Cambria Math" w:eastAsiaTheme="minorEastAsia" w:hAnsi="Cambria Math"/>
-                </w:rPr>
-                <m:t>T</m:t>
-              </m:r>
-            </m:e>
-          </m:d>
-          <m:r>
-            <w:rPr>
-              <w:rFonts w:ascii="Cambria Math" w:eastAsiaTheme="minorEastAsia" w:hAnsi="Cambria Math"/>
-            </w:rPr>
-            <m:t>=</m:t>
-          </m:r>
-          <m:f>
-            <m:fPr>
-              <m:ctrlPr>
-                <w:rPr>
-                  <w:rFonts w:ascii="Cambria Math" w:eastAsiaTheme="minorEastAsia" w:hAnsi="Cambria Math"/>
-                  <w:i/>
-                </w:rPr>
-              </m:ctrlPr>
-            </m:fPr>
-            <m:num>
-              <m:r>
-                <w:rPr>
-                  <w:rFonts w:ascii="Cambria Math" w:eastAsiaTheme="minorEastAsia" w:hAnsi="Cambria Math"/>
-                </w:rPr>
-                <m:t>1</m:t>
-              </m:r>
-            </m:num>
-            <m:den>
-              <m:r>
-                <w:rPr>
-                  <w:rFonts w:ascii="Cambria Math" w:eastAsiaTheme="minorEastAsia" w:hAnsi="Cambria Math"/>
-                </w:rPr>
-                <m:t>2</m:t>
-              </m:r>
-            </m:den>
-          </m:f>
-        </m:oMath>
-      </m:oMathPara>
+        <w:t xml:space="preserve"> regardless of whether the jailer tells Prisoner A anything.</w:t>
+      </w:r>
     </w:p>
     <w:p>
       <w:pPr>
@@ -6339,7 +4012,7 @@
         <w:rPr>
           <w:rFonts w:eastAsiaTheme="minorEastAsia"/>
         </w:rPr>
-        <w:t xml:space="preserve">, </w:t>
+        <w:t xml:space="preserve"> and </w:t>
       </w:r>
       <w:r>
         <w:rPr>
@@ -6351,57 +4024,13 @@
         <w:rPr>
           <w:rFonts w:eastAsiaTheme="minorEastAsia"/>
         </w:rPr>
-        <w:t>, data</w:t>
-      </w:r>
-      <w:r>
-        <w:rPr>
-          <w:rFonts w:eastAsiaTheme="minorEastAsia"/>
-        </w:rPr>
-        <w:t>, first two likelihoods, calculation</w:t>
-      </w:r>
-      <w:r>
-        <w:rPr>
-          <w:rFonts w:eastAsiaTheme="minorEastAsia"/>
-        </w:rPr>
-        <w:t>s</w:t>
-      </w:r>
-      <w:r>
-        <w:rPr>
-          <w:rFonts w:eastAsiaTheme="minorEastAsia"/>
-        </w:rPr>
-        <w:t xml:space="preserve"> of total probability, and calculation</w:t>
-      </w:r>
-      <w:r>
-        <w:rPr>
-          <w:rFonts w:eastAsiaTheme="minorEastAsia"/>
-        </w:rPr>
-        <w:t>s</w:t>
-      </w:r>
-      <w:r>
-        <w:rPr>
-          <w:rFonts w:eastAsiaTheme="minorEastAsia"/>
-        </w:rPr>
-        <w:t xml:space="preserve"> of posterior probability</w:t>
+        <w:t>, and total probabilities</w:t>
       </w:r>
       <w:r>
         <w:rPr>
           <w:rFonts w:eastAsiaTheme="minorEastAsia"/>
         </w:rPr>
         <w:t xml:space="preserve"> are similar.</w:t>
-      </w:r>
-    </w:p>
-    <w:p>
-      <w:pPr>
-        <w:pStyle w:val="NoSpacing"/>
-        <w:rPr>
-          <w:rFonts w:eastAsiaTheme="minorEastAsia"/>
-        </w:rPr>
-      </w:pPr>
-      <w:r>
-        <w:rPr>
-          <w:rFonts w:eastAsiaTheme="minorEastAsia"/>
-        </w:rPr>
-        <w:t>The Monty-Hall problem and the Prisoner-Choice problem are different in that:</w:t>
       </w:r>
     </w:p>
     <w:p>
@@ -6419,211 +4048,6 @@
         <w:rPr>
           <w:rFonts w:eastAsiaTheme="minorEastAsia"/>
         </w:rPr>
-        <w:t>They deal with three doors and three prisoners.</w:t>
-      </w:r>
-    </w:p>
-    <w:p>
-      <w:pPr>
-        <w:pStyle w:val="NoSpacing"/>
-        <w:numPr>
-          <w:ilvl w:val="0"/>
-          <w:numId w:val="4"/>
-        </w:numPr>
-        <w:rPr>
-          <w:rFonts w:eastAsiaTheme="minorEastAsia"/>
-        </w:rPr>
-      </w:pPr>
-      <w:r>
-        <w:rPr>
-          <w:rFonts w:eastAsiaTheme="minorEastAsia"/>
-        </w:rPr>
-        <w:t>The extreme outcome in the Monty-Hall problem is an incentive. The extreme outcome in the Prisoner-Choice problem is a disincentive.</w:t>
-      </w:r>
-    </w:p>
-    <w:p>
-      <w:pPr>
-        <w:pStyle w:val="NoSpacing"/>
-        <w:numPr>
-          <w:ilvl w:val="0"/>
-          <w:numId w:val="4"/>
-        </w:numPr>
-        <w:rPr>
-          <w:rFonts w:eastAsiaTheme="minorEastAsia"/>
-        </w:rPr>
-      </w:pPr>
-      <w:r>
-        <w:rPr>
-          <w:rFonts w:eastAsiaTheme="minorEastAsia"/>
-        </w:rPr>
-        <w:t>Technically, i</w:t>
-      </w:r>
-      <w:r>
-        <w:rPr>
-          <w:rFonts w:eastAsiaTheme="minorEastAsia"/>
-        </w:rPr>
-        <w:t>n the Monty-Hall problem, data is revealed. In the Prisoner-Choice problem, data is not</w:t>
-      </w:r>
-      <w:r>
-        <w:rPr>
-          <w:rFonts w:eastAsiaTheme="minorEastAsia"/>
-        </w:rPr>
-        <w:t xml:space="preserve"> </w:t>
-      </w:r>
-      <w:r>
-        <w:rPr>
-          <w:rFonts w:eastAsiaTheme="minorEastAsia"/>
-        </w:rPr>
-        <w:t>revealed.</w:t>
-      </w:r>
-      <w:r>
-        <w:rPr>
-          <w:rFonts w:eastAsiaTheme="minorEastAsia"/>
-        </w:rPr>
-        <w:t xml:space="preserve"> However, setting data in both problems allows us to see the difference between these two problems.</w:t>
-      </w:r>
-    </w:p>
-    <w:p>
-      <w:pPr>
-        <w:pStyle w:val="NoSpacing"/>
-        <w:numPr>
-          <w:ilvl w:val="0"/>
-          <w:numId w:val="4"/>
-        </w:numPr>
-        <w:rPr>
-          <w:rFonts w:eastAsiaTheme="minorEastAsia"/>
-        </w:rPr>
-      </w:pPr>
-      <w:r>
-        <w:rPr>
-          <w:rFonts w:eastAsiaTheme="minorEastAsia"/>
-        </w:rPr>
-        <w:t>Monty may not open the door of the contestant</w:t>
-      </w:r>
-      <w:r>
-        <w:rPr>
-          <w:rFonts w:eastAsiaTheme="minorEastAsia"/>
-        </w:rPr>
-        <w:t>;</w:t>
-      </w:r>
-      <w:r>
-        <w:rPr>
-          <w:rFonts w:eastAsiaTheme="minorEastAsia"/>
-        </w:rPr>
-        <w:t xml:space="preserve"> </w:t>
-      </w:r>
-      <w:r>
-        <w:rPr>
-          <w:rFonts w:eastAsiaTheme="minorEastAsia"/>
-        </w:rPr>
-        <w:t>t</w:t>
-      </w:r>
-      <w:r>
-        <w:rPr>
-          <w:rFonts w:eastAsiaTheme="minorEastAsia"/>
-        </w:rPr>
-        <w:t xml:space="preserve">he likelihood that Monty will open door B given that the contestant chose door A and that the car is behind door C equals </w:t>
-      </w:r>
-      <m:oMath>
-        <m:r>
-          <w:rPr>
-            <w:rFonts w:ascii="Cambria Math" w:eastAsiaTheme="minorEastAsia" w:hAnsi="Cambria Math"/>
-          </w:rPr>
-          <m:t>1</m:t>
-        </m:r>
-      </m:oMath>
-      <w:r>
-        <w:rPr>
-          <w:rFonts w:eastAsiaTheme="minorEastAsia"/>
-        </w:rPr>
-        <w:t>.</w:t>
-      </w:r>
-      <w:r>
-        <w:rPr>
-          <w:rFonts w:eastAsiaTheme="minorEastAsia"/>
-        </w:rPr>
-        <w:t xml:space="preserve"> </w:t>
-      </w:r>
-      <w:r>
-        <w:rPr>
-          <w:rFonts w:eastAsiaTheme="minorEastAsia"/>
-        </w:rPr>
-        <w:t>The jailer may tell Prisoner A that Prisoner A will be executed;</w:t>
-      </w:r>
-      <w:r>
-        <w:rPr>
-          <w:rFonts w:eastAsiaTheme="minorEastAsia"/>
-        </w:rPr>
-        <w:t xml:space="preserve"> </w:t>
-      </w:r>
-      <w:r>
-        <w:rPr>
-          <w:rFonts w:eastAsiaTheme="minorEastAsia"/>
-        </w:rPr>
-        <w:t>t</w:t>
-      </w:r>
-      <w:r>
-        <w:rPr>
-          <w:rFonts w:eastAsiaTheme="minorEastAsia"/>
-        </w:rPr>
-        <w:t xml:space="preserve">he probability that </w:t>
-      </w:r>
-      <w:r>
-        <w:rPr>
-          <w:rFonts w:eastAsiaTheme="minorEastAsia"/>
-        </w:rPr>
-        <w:t xml:space="preserve">the jailer tells Prisoner A that Prisoner B will be set free given that Prisoner C will be executed equals </w:t>
-      </w:r>
-      <m:oMath>
-        <m:f>
-          <m:fPr>
-            <m:ctrlPr>
-              <w:rPr>
-                <w:rFonts w:ascii="Cambria Math" w:hAnsi="Cambria Math"/>
-                <w:i/>
-              </w:rPr>
-            </m:ctrlPr>
-          </m:fPr>
-          <m:num>
-            <m:r>
-              <w:rPr>
-                <w:rFonts w:ascii="Cambria Math" w:hAnsi="Cambria Math"/>
-              </w:rPr>
-              <m:t>1</m:t>
-            </m:r>
-          </m:num>
-          <m:den>
-            <m:r>
-              <w:rPr>
-                <w:rFonts w:ascii="Cambria Math" w:hAnsi="Cambria Math"/>
-              </w:rPr>
-              <m:t>2</m:t>
-            </m:r>
-          </m:den>
-        </m:f>
-      </m:oMath>
-      <w:r>
-        <w:rPr>
-          <w:rFonts w:eastAsiaTheme="minorEastAsia"/>
-        </w:rPr>
-        <w:t>.</w:t>
-      </w:r>
-    </w:p>
-    <w:p>
-      <w:pPr>
-        <w:pStyle w:val="NoSpacing"/>
-        <w:numPr>
-          <w:ilvl w:val="0"/>
-          <w:numId w:val="4"/>
-        </w:numPr>
-        <w:rPr>
-          <w:rFonts w:eastAsiaTheme="minorEastAsia"/>
-        </w:rPr>
-      </w:pPr>
-      <w:r>
-        <w:rPr>
-          <w:rFonts w:eastAsiaTheme="minorEastAsia"/>
-        </w:rPr>
-        <w:lastRenderedPageBreak/>
         <w:t xml:space="preserve">For the Monty-Hall problem, the </w:t>
       </w:r>
       <w:r>
@@ -6787,6 +4211,20 @@
     <w:p>
       <w:pPr>
         <w:pStyle w:val="NoSpacing"/>
+        <w:rPr>
+          <w:rFonts w:eastAsiaTheme="minorEastAsia"/>
+        </w:rPr>
+      </w:pPr>
+      <w:r>
+        <w:rPr>
+          <w:rFonts w:eastAsiaTheme="minorEastAsia"/>
+        </w:rPr>
+        <w:t>The Monty-Hall problem and the Prisoner-Choice problem are different in that:</w:t>
+      </w:r>
+    </w:p>
+    <w:p>
+      <w:pPr>
+        <w:pStyle w:val="NoSpacing"/>
         <w:numPr>
           <w:ilvl w:val="0"/>
           <w:numId w:val="4"/>
@@ -6799,19 +4237,113 @@
         <w:rPr>
           <w:rFonts w:eastAsiaTheme="minorEastAsia"/>
         </w:rPr>
-        <w:t xml:space="preserve">The posterior probability that a car is behind door A given that Monty </w:t>
-      </w:r>
-      <w:r>
-        <w:rPr>
-          <w:rFonts w:eastAsiaTheme="minorEastAsia"/>
-        </w:rPr>
-        <w:t>opened door B to reveal a goat</w:t>
-      </w:r>
-      <w:r>
-        <w:rPr>
-          <w:rFonts w:eastAsiaTheme="minorEastAsia"/>
-        </w:rPr>
-        <w:t xml:space="preserve"> is </w:t>
+        <w:t>They deal with three doors and three prisoners.</w:t>
+      </w:r>
+    </w:p>
+    <w:p>
+      <w:pPr>
+        <w:pStyle w:val="NoSpacing"/>
+        <w:numPr>
+          <w:ilvl w:val="0"/>
+          <w:numId w:val="4"/>
+        </w:numPr>
+        <w:rPr>
+          <w:rFonts w:eastAsiaTheme="minorEastAsia"/>
+        </w:rPr>
+      </w:pPr>
+      <w:r>
+        <w:rPr>
+          <w:rFonts w:eastAsiaTheme="minorEastAsia"/>
+        </w:rPr>
+        <w:t>The extreme outcome in the Monty-Hall problem is an incentive. The extreme outcome in the Prisoner-Choice problem is a disincentive.</w:t>
+      </w:r>
+    </w:p>
+    <w:p>
+      <w:pPr>
+        <w:pStyle w:val="NoSpacing"/>
+        <w:numPr>
+          <w:ilvl w:val="0"/>
+          <w:numId w:val="4"/>
+        </w:numPr>
+        <w:rPr>
+          <w:rFonts w:eastAsiaTheme="minorEastAsia"/>
+        </w:rPr>
+      </w:pPr>
+      <w:r>
+        <w:rPr>
+          <w:rFonts w:eastAsiaTheme="minorEastAsia"/>
+        </w:rPr>
+        <w:t>In the Monty-Hall problem, we calculate a posterior probability.</w:t>
+      </w:r>
+      <w:r>
+        <w:rPr>
+          <w:rFonts w:eastAsiaTheme="minorEastAsia"/>
+        </w:rPr>
+        <w:t xml:space="preserve"> In the Prisoners-Choice problem, we calculate a total probability.</w:t>
+      </w:r>
+    </w:p>
+    <w:p>
+      <w:pPr>
+        <w:pStyle w:val="NoSpacing"/>
+        <w:rPr>
+          <w:rFonts w:eastAsiaTheme="minorEastAsia" w:cstheme="minorHAnsi"/>
+        </w:rPr>
+      </w:pPr>
+    </w:p>
+    <w:p>
+      <w:pPr>
+        <w:pStyle w:val="NoSpacing"/>
+        <w:rPr>
+          <w:rFonts w:eastAsiaTheme="minorEastAsia"/>
+        </w:rPr>
+      </w:pPr>
+      <w:r>
+        <w:rPr>
+          <w:rFonts w:eastAsiaTheme="minorEastAsia"/>
+          <w:i/>
+          <w:iCs/>
+        </w:rPr>
+        <w:t>Suppose in the prisoner’s choice problem that the jailer tells us that prisoner B will be set free. Does that change the probability that prisoner C will be set free?</w:t>
+      </w:r>
+    </w:p>
+    <w:p>
+      <w:pPr>
+        <w:pStyle w:val="NoSpacing"/>
+        <w:rPr>
+          <w:rFonts w:eastAsiaTheme="minorEastAsia"/>
+        </w:rPr>
+      </w:pPr>
+    </w:p>
+    <w:p>
+      <w:pPr>
+        <w:pStyle w:val="NoSpacing"/>
+        <w:rPr>
+          <w:rFonts w:eastAsiaTheme="minorEastAsia"/>
+        </w:rPr>
+      </w:pPr>
+      <w:r>
+        <w:rPr>
+          <w:rFonts w:eastAsiaTheme="minorEastAsia"/>
+        </w:rPr>
+        <w:t>No</w:t>
+      </w:r>
+      <w:r>
+        <w:rPr>
+          <w:rFonts w:eastAsiaTheme="minorEastAsia"/>
+        </w:rPr>
+        <w:t xml:space="preserve">. </w:t>
+      </w:r>
+      <w:r>
+        <w:rPr>
+          <w:rFonts w:eastAsiaTheme="minorEastAsia"/>
+        </w:rPr>
+        <w:t>T</w:t>
+      </w:r>
+      <w:r>
+        <w:rPr>
+          <w:rFonts w:eastAsiaTheme="minorEastAsia"/>
+        </w:rPr>
+        <w:t xml:space="preserve">he probability that Prisoner A will be executed remains </w:t>
       </w:r>
       <m:oMath>
         <m:f>
@@ -6845,264 +4377,7 @@
         <w:rPr>
           <w:rFonts w:eastAsiaTheme="minorEastAsia"/>
         </w:rPr>
-        <w:t xml:space="preserve">. The posterior probability that a car is behind door C given that Monty opened door C to reveal a goat is </w:t>
-      </w:r>
-      <m:oMath>
-        <m:f>
-          <m:fPr>
-            <m:ctrlPr>
-              <w:rPr>
-                <w:rFonts w:ascii="Cambria Math" w:eastAsiaTheme="minorEastAsia" w:hAnsi="Cambria Math"/>
-                <w:i/>
-              </w:rPr>
-            </m:ctrlPr>
-          </m:fPr>
-          <m:num>
-            <m:r>
-              <w:rPr>
-                <w:rFonts w:ascii="Cambria Math" w:eastAsiaTheme="minorEastAsia" w:hAnsi="Cambria Math"/>
-              </w:rPr>
-              <m:t>2</m:t>
-            </m:r>
-          </m:num>
-          <m:den>
-            <m:r>
-              <w:rPr>
-                <w:rFonts w:ascii="Cambria Math" w:eastAsiaTheme="minorEastAsia" w:hAnsi="Cambria Math"/>
-              </w:rPr>
-              <m:t>3</m:t>
-            </m:r>
-          </m:den>
-        </m:f>
-      </m:oMath>
-      <w:r>
-        <w:rPr>
-          <w:rFonts w:eastAsiaTheme="minorEastAsia"/>
-        </w:rPr>
-        <w:t>.</w:t>
-      </w:r>
-      <w:r>
-        <w:rPr>
-          <w:rFonts w:eastAsiaTheme="minorEastAsia"/>
-        </w:rPr>
-        <w:t xml:space="preserve"> </w:t>
-      </w:r>
-      <w:r>
-        <w:rPr>
-          <w:rFonts w:eastAsiaTheme="minorEastAsia" w:cstheme="minorHAnsi"/>
-          <w:iCs/>
-        </w:rPr>
-        <w:t>The posterior probability that Prisoner A will be executed given that</w:t>
-      </w:r>
-      <w:r>
-        <w:rPr>
-          <w:rFonts w:eastAsiaTheme="minorEastAsia" w:cstheme="minorHAnsi"/>
-          <w:iCs/>
-        </w:rPr>
-        <w:t xml:space="preserve"> the jailer told</w:t>
-      </w:r>
-      <w:r>
-        <w:rPr>
-          <w:rFonts w:eastAsiaTheme="minorEastAsia" w:cstheme="minorHAnsi"/>
-          <w:iCs/>
-        </w:rPr>
-        <w:t xml:space="preserve"> Prisoner A the name of a prisoner who will be set free is </w:t>
-      </w:r>
-      <m:oMath>
-        <m:f>
-          <m:fPr>
-            <m:ctrlPr>
-              <w:rPr>
-                <w:rFonts w:ascii="Cambria Math" w:eastAsiaTheme="minorEastAsia" w:hAnsi="Cambria Math"/>
-                <w:i/>
-              </w:rPr>
-            </m:ctrlPr>
-          </m:fPr>
-          <m:num>
-            <m:r>
-              <w:rPr>
-                <w:rFonts w:ascii="Cambria Math" w:eastAsiaTheme="minorEastAsia" w:hAnsi="Cambria Math"/>
-              </w:rPr>
-              <m:t>1</m:t>
-            </m:r>
-          </m:num>
-          <m:den>
-            <m:r>
-              <w:rPr>
-                <w:rFonts w:ascii="Cambria Math" w:eastAsiaTheme="minorEastAsia" w:hAnsi="Cambria Math"/>
-              </w:rPr>
-              <m:t>2</m:t>
-            </m:r>
-          </m:den>
-        </m:f>
-      </m:oMath>
-      <w:r>
-        <w:rPr>
-          <w:rFonts w:eastAsiaTheme="minorEastAsia" w:cstheme="minorHAnsi"/>
-        </w:rPr>
-        <w:t xml:space="preserve">. The posterior probability that Prisoner C will be executed given that </w:t>
-      </w:r>
-      <w:r>
-        <w:rPr>
-          <w:rFonts w:eastAsiaTheme="minorEastAsia" w:cstheme="minorHAnsi"/>
-        </w:rPr>
-        <w:t xml:space="preserve">the jailer told </w:t>
-      </w:r>
-      <w:r>
-        <w:rPr>
-          <w:rFonts w:eastAsiaTheme="minorEastAsia" w:cstheme="minorHAnsi"/>
-        </w:rPr>
-        <w:t xml:space="preserve">Prisoner A the name of a prisoner who will be set free is </w:t>
-      </w:r>
-      <m:oMath>
-        <m:f>
-          <m:fPr>
-            <m:ctrlPr>
-              <w:rPr>
-                <w:rFonts w:ascii="Cambria Math" w:eastAsiaTheme="minorEastAsia" w:hAnsi="Cambria Math"/>
-                <w:i/>
-              </w:rPr>
-            </m:ctrlPr>
-          </m:fPr>
-          <m:num>
-            <m:r>
-              <w:rPr>
-                <w:rFonts w:ascii="Cambria Math" w:eastAsiaTheme="minorEastAsia" w:hAnsi="Cambria Math"/>
-              </w:rPr>
-              <m:t>1</m:t>
-            </m:r>
-          </m:num>
-          <m:den>
-            <m:r>
-              <w:rPr>
-                <w:rFonts w:ascii="Cambria Math" w:eastAsiaTheme="minorEastAsia" w:hAnsi="Cambria Math"/>
-              </w:rPr>
-              <m:t>2</m:t>
-            </m:r>
-          </m:den>
-        </m:f>
-      </m:oMath>
-      <w:r>
-        <w:rPr>
-          <w:rFonts w:eastAsiaTheme="minorEastAsia" w:cstheme="minorHAnsi"/>
-        </w:rPr>
-        <w:t>.</w:t>
-      </w:r>
-    </w:p>
-    <w:p>
-      <w:pPr>
-        <w:pStyle w:val="NoSpacing"/>
-        <w:numPr>
-          <w:ilvl w:val="0"/>
-          <w:numId w:val="4"/>
-        </w:numPr>
-        <w:rPr>
-          <w:rFonts w:eastAsiaTheme="minorEastAsia"/>
-        </w:rPr>
-      </w:pPr>
-      <w:r>
-        <w:rPr>
-          <w:rFonts w:eastAsiaTheme="minorEastAsia" w:cstheme="minorHAnsi"/>
-        </w:rPr>
-        <w:t xml:space="preserve">Prisoner A cannot change Prisoner A’s </w:t>
-      </w:r>
-      <w:r>
-        <w:rPr>
-          <w:rFonts w:eastAsiaTheme="minorEastAsia" w:cstheme="minorHAnsi"/>
-        </w:rPr>
-        <w:t>identity, nor is given the opportunity.</w:t>
-      </w:r>
-    </w:p>
-    <w:p>
-      <w:pPr>
-        <w:pStyle w:val="NoSpacing"/>
-        <w:rPr>
-          <w:rFonts w:eastAsiaTheme="minorEastAsia" w:cstheme="minorHAnsi"/>
-        </w:rPr>
-      </w:pPr>
-    </w:p>
-    <w:p>
-      <w:pPr>
-        <w:pStyle w:val="NoSpacing"/>
-        <w:rPr>
-          <w:rFonts w:eastAsiaTheme="minorEastAsia"/>
-        </w:rPr>
-      </w:pPr>
-      <w:r>
-        <w:rPr>
-          <w:rFonts w:eastAsiaTheme="minorEastAsia"/>
-          <w:i/>
-          <w:iCs/>
-        </w:rPr>
-        <w:t>Suppose in the prisoner’s choice problem that the jailer tells us that prisoner B will be set free. Does that change the probability that prisoner C will be set free?</w:t>
-      </w:r>
-    </w:p>
-    <w:p>
-      <w:pPr>
-        <w:pStyle w:val="NoSpacing"/>
-        <w:rPr>
-          <w:rFonts w:eastAsiaTheme="minorEastAsia"/>
-        </w:rPr>
-      </w:pPr>
-    </w:p>
-    <w:p>
-      <w:pPr>
-        <w:pStyle w:val="NoSpacing"/>
-        <w:rPr>
-          <w:rFonts w:eastAsiaTheme="minorEastAsia" w:cstheme="minorHAnsi"/>
-        </w:rPr>
-      </w:pPr>
-      <w:r>
-        <w:rPr>
-          <w:rFonts w:eastAsiaTheme="minorEastAsia"/>
-        </w:rPr>
-        <w:t xml:space="preserve">Yes. As above, </w:t>
-      </w:r>
-      <w:r>
-        <w:rPr>
-          <w:rFonts w:eastAsiaTheme="minorEastAsia" w:cstheme="minorHAnsi"/>
-        </w:rPr>
-        <w:t>t</w:t>
-      </w:r>
-      <w:r>
-        <w:rPr>
-          <w:rFonts w:eastAsiaTheme="minorEastAsia" w:cstheme="minorHAnsi"/>
-        </w:rPr>
-        <w:t xml:space="preserve">he posterior probability that Prisoner C will be executed given that the jailer told Prisoner A the name of a prisoner who will be set free is </w:t>
-      </w:r>
-      <m:oMath>
-        <m:f>
-          <m:fPr>
-            <m:ctrlPr>
-              <w:rPr>
-                <w:rFonts w:ascii="Cambria Math" w:eastAsiaTheme="minorEastAsia" w:hAnsi="Cambria Math"/>
-                <w:i/>
-              </w:rPr>
-            </m:ctrlPr>
-          </m:fPr>
-          <m:num>
-            <m:r>
-              <w:rPr>
-                <w:rFonts w:ascii="Cambria Math" w:eastAsiaTheme="minorEastAsia" w:hAnsi="Cambria Math"/>
-              </w:rPr>
-              <m:t>1</m:t>
-            </m:r>
-          </m:num>
-          <m:den>
-            <m:r>
-              <w:rPr>
-                <w:rFonts w:ascii="Cambria Math" w:eastAsiaTheme="minorEastAsia" w:hAnsi="Cambria Math"/>
-              </w:rPr>
-              <m:t>2</m:t>
-            </m:r>
-          </m:den>
-        </m:f>
-      </m:oMath>
-      <w:r>
-        <w:rPr>
-          <w:rFonts w:eastAsiaTheme="minorEastAsia" w:cstheme="minorHAnsi"/>
-        </w:rPr>
-        <w:t>, which is different than the prior probability that Prisoner C will be executed.</w:t>
+        <w:t xml:space="preserve"> regardless of whether the jailer tells Prisoner A anything.</w:t>
       </w:r>
     </w:p>
     <w:p>
@@ -7245,20 +4520,21 @@
           <w:rPr>
             <w:rFonts w:ascii="Cambria Math" w:eastAsiaTheme="minorEastAsia" w:hAnsi="Cambria Math"/>
           </w:rPr>
-          <m:t>=</m:t>
-        </m:r>
-        <m:r>
-          <w:rPr>
-            <w:rFonts w:ascii="Cambria Math" w:eastAsiaTheme="minorEastAsia" w:hAnsi="Cambria Math"/>
-          </w:rPr>
-          <m:t>1000</m:t>
+          <m:t>=1000</m:t>
         </m:r>
       </m:oMath>
       <w:r>
         <w:rPr>
           <w:rFonts w:eastAsiaTheme="minorEastAsia"/>
         </w:rPr>
-        <w:t xml:space="preserve"> people have Ebola and 9,999,000 people do not have Ebola.</w:t>
+        <w:t xml:space="preserve"> people have Ebola and 9,999,000 people do not have </w:t>
+      </w:r>
+      <w:r>
+        <w:rPr>
+          <w:rFonts w:eastAsiaTheme="minorEastAsia"/>
+        </w:rPr>
+        <w:lastRenderedPageBreak/>
+        <w:t>Ebola.</w:t>
       </w:r>
       <w:r>
         <w:rPr>
@@ -7435,19 +4711,7 @@
           <w:rPr>
             <w:rFonts w:ascii="Cambria Math" w:eastAsiaTheme="minorEastAsia" w:hAnsi="Cambria Math"/>
           </w:rPr>
-          <m:t>F</m:t>
-        </m:r>
-        <m:r>
-          <w:rPr>
-            <w:rFonts w:ascii="Cambria Math" w:eastAsiaTheme="minorEastAsia" w:hAnsi="Cambria Math"/>
-          </w:rPr>
-          <m:t>P</m:t>
-        </m:r>
-        <m:r>
-          <w:rPr>
-            <w:rFonts w:ascii="Cambria Math" w:eastAsiaTheme="minorEastAsia" w:hAnsi="Cambria Math"/>
-          </w:rPr>
-          <m:t>R=</m:t>
+          <m:t>FPR=</m:t>
         </m:r>
         <m:f>
           <m:fPr>
@@ -7463,13 +4727,7 @@
               <w:rPr>
                 <w:rFonts w:ascii="Cambria Math" w:eastAsiaTheme="minorEastAsia" w:hAnsi="Cambria Math"/>
               </w:rPr>
-              <m:t>F</m:t>
-            </m:r>
-            <m:r>
-              <w:rPr>
-                <w:rFonts w:ascii="Cambria Math" w:eastAsiaTheme="minorEastAsia" w:hAnsi="Cambria Math"/>
-              </w:rPr>
-              <m:t>P</m:t>
+              <m:t>FP</m:t>
             </m:r>
           </m:num>
           <m:den>
@@ -7495,13 +4753,7 @@
                   <w:rPr>
                     <w:rFonts w:ascii="Cambria Math" w:eastAsiaTheme="minorEastAsia" w:hAnsi="Cambria Math"/>
                   </w:rPr>
-                  <m:t xml:space="preserve">no </m:t>
-                </m:r>
-                <m:r>
-                  <w:rPr>
-                    <w:rFonts w:ascii="Cambria Math" w:eastAsiaTheme="minorEastAsia" w:hAnsi="Cambria Math"/>
-                  </w:rPr>
-                  <m:t>Ebola</m:t>
+                  <m:t>no Ebola</m:t>
                 </m:r>
               </m:sub>
             </m:sSub>
@@ -7649,13 +4901,7 @@
           <w:rPr>
             <w:rFonts w:ascii="Cambria Math" w:eastAsiaTheme="minorEastAsia" w:hAnsi="Cambria Math"/>
           </w:rPr>
-          <m:t>=TN+FN</m:t>
-        </m:r>
-        <m:r>
-          <w:rPr>
-            <w:rFonts w:ascii="Cambria Math" w:eastAsiaTheme="minorEastAsia" w:hAnsi="Cambria Math"/>
-          </w:rPr>
-          <m:t>=9769037</m:t>
+          <m:t>=TN+FN=9769037</m:t>
         </m:r>
       </m:oMath>
       <w:r>
@@ -7687,13 +4933,7 @@
               <w:rPr>
                 <w:rFonts w:ascii="Cambria Math" w:eastAsiaTheme="minorEastAsia" w:hAnsi="Cambria Math"/>
               </w:rPr>
-              <m:t xml:space="preserve">testing </m:t>
-            </m:r>
-            <m:r>
-              <w:rPr>
-                <w:rFonts w:ascii="Cambria Math" w:eastAsiaTheme="minorEastAsia" w:hAnsi="Cambria Math"/>
-              </w:rPr>
-              <m:t>positive</m:t>
+              <m:t>testing positive</m:t>
             </m:r>
           </m:sub>
         </m:sSub>
@@ -7701,37 +4941,7 @@
           <w:rPr>
             <w:rFonts w:ascii="Cambria Math" w:eastAsiaTheme="minorEastAsia" w:hAnsi="Cambria Math"/>
           </w:rPr>
-          <m:t>=</m:t>
-        </m:r>
-        <m:r>
-          <w:rPr>
-            <w:rFonts w:ascii="Cambria Math" w:eastAsiaTheme="minorEastAsia" w:hAnsi="Cambria Math"/>
-          </w:rPr>
-          <m:t>FP</m:t>
-        </m:r>
-        <m:r>
-          <w:rPr>
-            <w:rFonts w:ascii="Cambria Math" w:eastAsiaTheme="minorEastAsia" w:hAnsi="Cambria Math"/>
-          </w:rPr>
-          <m:t>+</m:t>
-        </m:r>
-        <m:r>
-          <w:rPr>
-            <w:rFonts w:ascii="Cambria Math" w:eastAsiaTheme="minorEastAsia" w:hAnsi="Cambria Math"/>
-          </w:rPr>
-          <m:t>TP</m:t>
-        </m:r>
-        <m:r>
-          <w:rPr>
-            <w:rFonts w:ascii="Cambria Math" w:eastAsiaTheme="minorEastAsia" w:hAnsi="Cambria Math"/>
-          </w:rPr>
-          <m:t>=</m:t>
-        </m:r>
-        <m:r>
-          <w:rPr>
-            <w:rFonts w:ascii="Cambria Math" w:eastAsiaTheme="minorEastAsia" w:hAnsi="Cambria Math"/>
-          </w:rPr>
-          <m:t>230963</m:t>
+          <m:t>=FP+TP=230963</m:t>
         </m:r>
       </m:oMath>
       <w:r>
@@ -7982,13 +5192,7 @@
                   <w:rPr>
                     <w:rFonts w:ascii="Cambria Math" w:eastAsiaTheme="minorEastAsia" w:hAnsi="Cambria Math"/>
                   </w:rPr>
-                  <m:t>TN</m:t>
-                </m:r>
-                <m:r>
-                  <w:rPr>
-                    <w:rFonts w:ascii="Cambria Math" w:eastAsiaTheme="minorEastAsia" w:hAnsi="Cambria Math"/>
-                  </w:rPr>
-                  <m:t>=9769023</m:t>
+                  <m:t>TN=9769023</m:t>
                 </m:r>
               </m:oMath>
             </m:oMathPara>
@@ -8012,13 +5216,7 @@
                   <w:rPr>
                     <w:rFonts w:ascii="Cambria Math" w:eastAsiaTheme="minorEastAsia" w:hAnsi="Cambria Math"/>
                   </w:rPr>
-                  <m:t>FN</m:t>
-                </m:r>
-                <m:r>
-                  <w:rPr>
-                    <w:rFonts w:ascii="Cambria Math" w:eastAsiaTheme="minorEastAsia" w:hAnsi="Cambria Math"/>
-                  </w:rPr>
-                  <m:t>=14</m:t>
+                  <m:t>FN=14</m:t>
                 </m:r>
               </m:oMath>
             </m:oMathPara>
@@ -8060,13 +5258,7 @@
                       <w:rPr>
                         <w:rFonts w:ascii="Cambria Math" w:eastAsiaTheme="minorEastAsia" w:hAnsi="Cambria Math"/>
                       </w:rPr>
-                      <m:t xml:space="preserve">testing </m:t>
-                    </m:r>
-                    <m:r>
-                      <w:rPr>
-                        <w:rFonts w:ascii="Cambria Math" w:eastAsiaTheme="minorEastAsia" w:hAnsi="Cambria Math"/>
-                      </w:rPr>
-                      <m:t>negative</m:t>
+                      <m:t>testing negative</m:t>
                     </m:r>
                   </m:sub>
                 </m:sSub>
@@ -8074,13 +5266,7 @@
                   <w:rPr>
                     <w:rFonts w:ascii="Cambria Math" w:eastAsiaTheme="minorEastAsia" w:hAnsi="Cambria Math"/>
                   </w:rPr>
-                  <m:t>=</m:t>
-                </m:r>
-                <m:r>
-                  <w:rPr>
-                    <w:rFonts w:ascii="Cambria Math" w:eastAsiaTheme="minorEastAsia" w:hAnsi="Cambria Math"/>
-                  </w:rPr>
-                  <m:t>9769037</m:t>
+                  <m:t>=9769037</m:t>
                 </m:r>
               </m:oMath>
             </m:oMathPara>
@@ -8144,13 +5330,7 @@
                   <w:rPr>
                     <w:rFonts w:ascii="Cambria Math" w:eastAsiaTheme="minorEastAsia" w:hAnsi="Cambria Math"/>
                   </w:rPr>
-                  <m:t>FP</m:t>
-                </m:r>
-                <m:r>
-                  <w:rPr>
-                    <w:rFonts w:ascii="Cambria Math" w:eastAsiaTheme="minorEastAsia" w:hAnsi="Cambria Math"/>
-                  </w:rPr>
-                  <m:t>=229977</m:t>
+                  <m:t>FP=229977</m:t>
                 </m:r>
               </m:oMath>
             </m:oMathPara>
@@ -8174,13 +5354,7 @@
                   <w:rPr>
                     <w:rFonts w:ascii="Cambria Math" w:eastAsiaTheme="minorEastAsia" w:hAnsi="Cambria Math"/>
                   </w:rPr>
-                  <m:t>TP</m:t>
-                </m:r>
-                <m:r>
-                  <w:rPr>
-                    <w:rFonts w:ascii="Cambria Math" w:eastAsiaTheme="minorEastAsia" w:hAnsi="Cambria Math"/>
-                  </w:rPr>
-                  <m:t>=986</m:t>
+                  <m:t>TP=986</m:t>
                 </m:r>
               </m:oMath>
             </m:oMathPara>
@@ -8230,13 +5404,7 @@
                   <w:rPr>
                     <w:rFonts w:ascii="Cambria Math" w:eastAsiaTheme="minorEastAsia" w:hAnsi="Cambria Math"/>
                   </w:rPr>
-                  <m:t>=</m:t>
-                </m:r>
-                <m:r>
-                  <w:rPr>
-                    <w:rFonts w:ascii="Cambria Math" w:eastAsiaTheme="minorEastAsia" w:hAnsi="Cambria Math"/>
-                  </w:rPr>
-                  <m:t>230963</m:t>
+                  <m:t>=230963</m:t>
                 </m:r>
               </m:oMath>
             </m:oMathPara>
@@ -8319,13 +5487,7 @@
                   <w:rPr>
                     <w:rFonts w:ascii="Cambria Math" w:eastAsiaTheme="minorEastAsia" w:hAnsi="Cambria Math"/>
                   </w:rPr>
-                  <m:t>=</m:t>
-                </m:r>
-                <m:r>
-                  <w:rPr>
-                    <w:rFonts w:ascii="Cambria Math" w:eastAsiaTheme="minorEastAsia" w:hAnsi="Cambria Math"/>
-                  </w:rPr>
-                  <m:t>9999000</m:t>
+                  <m:t>=9999000</m:t>
                 </m:r>
               </m:oMath>
             </m:oMathPara>
@@ -8375,13 +5537,7 @@
                   <w:rPr>
                     <w:rFonts w:ascii="Cambria Math" w:eastAsiaTheme="minorEastAsia" w:hAnsi="Cambria Math"/>
                   </w:rPr>
-                  <m:t>=</m:t>
-                </m:r>
-                <m:r>
-                  <w:rPr>
-                    <w:rFonts w:ascii="Cambria Math" w:eastAsiaTheme="minorEastAsia" w:hAnsi="Cambria Math"/>
-                  </w:rPr>
-                  <m:t>1000</m:t>
+                  <m:t>=1000</m:t>
                 </m:r>
               </m:oMath>
             </m:oMathPara>
@@ -8474,16 +5630,7 @@
                 <w:rPr>
                   <w:rFonts w:ascii="Cambria Math" w:eastAsiaTheme="minorEastAsia" w:hAnsi="Cambria Math"/>
                 </w:rPr>
-                <m:t>Ebola</m:t>
-              </m:r>
-              <m:r>
-                <m:rPr>
-                  <m:sty m:val="p"/>
-                </m:rPr>
-                <w:rPr>
-                  <w:rFonts w:ascii="Cambria Math" w:eastAsiaTheme="minorEastAsia" w:hAnsi="Cambria Math"/>
-                </w:rPr>
-                <m:t xml:space="preserve"> </m:t>
+                <m:t xml:space="preserve">Ebola </m:t>
               </m:r>
             </m:e>
           </m:d>
@@ -8494,16 +5641,7 @@
             <w:rPr>
               <w:rFonts w:ascii="Cambria Math" w:eastAsiaTheme="minorEastAsia" w:hAnsi="Cambria Math"/>
             </w:rPr>
-            <m:t xml:space="preserve"> </m:t>
-          </m:r>
-          <m:r>
-            <m:rPr>
-              <m:sty m:val="p"/>
-            </m:rPr>
-            <w:rPr>
-              <w:rFonts w:ascii="Cambria Math" w:eastAsiaTheme="minorEastAsia" w:hAnsi="Cambria Math"/>
-            </w:rPr>
-            <m:t>testing positive</m:t>
+            <m:t xml:space="preserve"> testing positive</m:t>
           </m:r>
           <m:r>
             <w:rPr>
@@ -8575,106 +5713,6 @@
                   </m:r>
                 </m:sub>
               </m:sSub>
-            </m:den>
-          </m:f>
-        </m:oMath>
-      </m:oMathPara>
-    </w:p>
-    <w:p>
-      <w:pPr>
-        <w:pStyle w:val="NoSpacing"/>
-        <w:rPr>
-          <w:rFonts w:eastAsiaTheme="minorEastAsia"/>
-        </w:rPr>
-      </w:pPr>
-      <m:oMathPara>
-        <m:oMath>
-          <m:r>
-            <w:rPr>
-              <w:rFonts w:ascii="Cambria Math" w:eastAsiaTheme="minorEastAsia" w:hAnsi="Cambria Math"/>
-            </w:rPr>
-            <w:lastRenderedPageBreak/>
-            <m:t>P</m:t>
-          </m:r>
-          <m:d>
-            <m:dPr>
-              <m:endChr m:val="|"/>
-              <m:ctrlPr>
-                <w:rPr>
-                  <w:rFonts w:ascii="Cambria Math" w:eastAsiaTheme="minorEastAsia" w:hAnsi="Cambria Math"/>
-                  <w:i/>
-                </w:rPr>
-              </m:ctrlPr>
-            </m:dPr>
-            <m:e>
-              <m:r>
-                <m:rPr>
-                  <m:sty m:val="p"/>
-                </m:rPr>
-                <w:rPr>
-                  <w:rFonts w:ascii="Cambria Math" w:eastAsiaTheme="minorEastAsia" w:hAnsi="Cambria Math"/>
-                </w:rPr>
-                <m:t>Ebola</m:t>
-              </m:r>
-              <m:r>
-                <m:rPr>
-                  <m:sty m:val="p"/>
-                </m:rPr>
-                <w:rPr>
-                  <w:rFonts w:ascii="Cambria Math" w:eastAsiaTheme="minorEastAsia" w:hAnsi="Cambria Math"/>
-                </w:rPr>
-                <m:t xml:space="preserve"> </m:t>
-              </m:r>
-            </m:e>
-          </m:d>
-          <m:r>
-            <m:rPr>
-              <m:sty m:val="p"/>
-            </m:rPr>
-            <w:rPr>
-              <w:rFonts w:ascii="Cambria Math" w:eastAsiaTheme="minorEastAsia" w:hAnsi="Cambria Math"/>
-            </w:rPr>
-            <m:t xml:space="preserve"> </m:t>
-          </m:r>
-          <m:r>
-            <m:rPr>
-              <m:sty m:val="p"/>
-            </m:rPr>
-            <w:rPr>
-              <w:rFonts w:ascii="Cambria Math" w:eastAsiaTheme="minorEastAsia" w:hAnsi="Cambria Math"/>
-            </w:rPr>
-            <m:t>testing positive</m:t>
-          </m:r>
-          <m:r>
-            <w:rPr>
-              <w:rFonts w:ascii="Cambria Math" w:eastAsiaTheme="minorEastAsia" w:hAnsi="Cambria Math"/>
-            </w:rPr>
-            <m:t>)=</m:t>
-          </m:r>
-          <m:f>
-            <m:fPr>
-              <m:ctrlPr>
-                <w:rPr>
-                  <w:rFonts w:ascii="Cambria Math" w:eastAsiaTheme="minorEastAsia" w:hAnsi="Cambria Math"/>
-                  <w:i/>
-                </w:rPr>
-              </m:ctrlPr>
-            </m:fPr>
-            <m:num>
-              <m:r>
-                <w:rPr>
-                  <w:rFonts w:ascii="Cambria Math" w:eastAsiaTheme="minorEastAsia" w:hAnsi="Cambria Math"/>
-                </w:rPr>
-                <m:t>986</m:t>
-              </m:r>
-            </m:num>
-            <m:den>
-              <m:r>
-                <w:rPr>
-                  <w:rFonts w:ascii="Cambria Math" w:eastAsiaTheme="minorEastAsia" w:hAnsi="Cambria Math"/>
-                </w:rPr>
-                <m:t>230963</m:t>
-              </m:r>
             </m:den>
           </m:f>
         </m:oMath>
@@ -8713,16 +5751,7 @@
                 <w:rPr>
                   <w:rFonts w:ascii="Cambria Math" w:eastAsiaTheme="minorEastAsia" w:hAnsi="Cambria Math"/>
                 </w:rPr>
-                <m:t>Ebola</m:t>
-              </m:r>
-              <m:r>
-                <m:rPr>
-                  <m:sty m:val="p"/>
-                </m:rPr>
-                <w:rPr>
-                  <w:rFonts w:ascii="Cambria Math" w:eastAsiaTheme="minorEastAsia" w:hAnsi="Cambria Math"/>
-                </w:rPr>
-                <m:t xml:space="preserve"> </m:t>
+                <m:t xml:space="preserve">Ebola </m:t>
               </m:r>
             </m:e>
           </m:d>
@@ -8733,16 +5762,7 @@
             <w:rPr>
               <w:rFonts w:ascii="Cambria Math" w:eastAsiaTheme="minorEastAsia" w:hAnsi="Cambria Math"/>
             </w:rPr>
-            <m:t xml:space="preserve"> </m:t>
-          </m:r>
-          <m:r>
-            <m:rPr>
-              <m:sty m:val="p"/>
-            </m:rPr>
-            <w:rPr>
-              <w:rFonts w:ascii="Cambria Math" w:eastAsiaTheme="minorEastAsia" w:hAnsi="Cambria Math"/>
-            </w:rPr>
-            <m:t>testing positive</m:t>
+            <m:t xml:space="preserve"> testing positive</m:t>
           </m:r>
           <m:r>
             <w:rPr>
@@ -8750,22 +5770,34 @@
             </w:rPr>
             <m:t>)=</m:t>
           </m:r>
-          <m:r>
-            <w:rPr>
-              <w:rFonts w:ascii="Cambria Math" w:eastAsiaTheme="minorEastAsia" w:hAnsi="Cambria Math"/>
-            </w:rPr>
-            <m:t>0.00427</m:t>
-          </m:r>
+          <m:f>
+            <m:fPr>
+              <m:ctrlPr>
+                <w:rPr>
+                  <w:rFonts w:ascii="Cambria Math" w:eastAsiaTheme="minorEastAsia" w:hAnsi="Cambria Math"/>
+                  <w:i/>
+                </w:rPr>
+              </m:ctrlPr>
+            </m:fPr>
+            <m:num>
+              <m:r>
+                <w:rPr>
+                  <w:rFonts w:ascii="Cambria Math" w:eastAsiaTheme="minorEastAsia" w:hAnsi="Cambria Math"/>
+                </w:rPr>
+                <m:t>986</m:t>
+              </m:r>
+            </m:num>
+            <m:den>
+              <m:r>
+                <w:rPr>
+                  <w:rFonts w:ascii="Cambria Math" w:eastAsiaTheme="minorEastAsia" w:hAnsi="Cambria Math"/>
+                </w:rPr>
+                <m:t>230963</m:t>
+              </m:r>
+            </m:den>
+          </m:f>
         </m:oMath>
       </m:oMathPara>
-    </w:p>
-    <w:p>
-      <w:pPr>
-        <w:pStyle w:val="NoSpacing"/>
-        <w:rPr>
-          <w:rFonts w:eastAsiaTheme="minorEastAsia"/>
-        </w:rPr>
-      </w:pPr>
     </w:p>
     <w:p>
       <w:pPr>
@@ -8800,8 +5832,62 @@
                 <w:rPr>
                   <w:rFonts w:ascii="Cambria Math" w:eastAsiaTheme="minorEastAsia" w:hAnsi="Cambria Math"/>
                 </w:rPr>
-                <m:t>testing positive</m:t>
+                <m:t xml:space="preserve">Ebola </m:t>
               </m:r>
+            </m:e>
+          </m:d>
+          <m:r>
+            <m:rPr>
+              <m:sty m:val="p"/>
+            </m:rPr>
+            <w:rPr>
+              <w:rFonts w:ascii="Cambria Math" w:eastAsiaTheme="minorEastAsia" w:hAnsi="Cambria Math"/>
+            </w:rPr>
+            <m:t xml:space="preserve"> testing positive</m:t>
+          </m:r>
+          <m:r>
+            <w:rPr>
+              <w:rFonts w:ascii="Cambria Math" w:eastAsiaTheme="minorEastAsia" w:hAnsi="Cambria Math"/>
+            </w:rPr>
+            <m:t>)=0.00427</m:t>
+          </m:r>
+        </m:oMath>
+      </m:oMathPara>
+    </w:p>
+    <w:p>
+      <w:pPr>
+        <w:pStyle w:val="NoSpacing"/>
+        <w:rPr>
+          <w:rFonts w:eastAsiaTheme="minorEastAsia"/>
+        </w:rPr>
+      </w:pPr>
+    </w:p>
+    <w:p>
+      <w:pPr>
+        <w:pStyle w:val="NoSpacing"/>
+        <w:rPr>
+          <w:rFonts w:eastAsiaTheme="minorEastAsia"/>
+        </w:rPr>
+      </w:pPr>
+      <m:oMathPara>
+        <m:oMath>
+          <m:r>
+            <w:rPr>
+              <w:rFonts w:ascii="Cambria Math" w:eastAsiaTheme="minorEastAsia" w:hAnsi="Cambria Math"/>
+            </w:rPr>
+            <m:t>P</m:t>
+          </m:r>
+          <m:d>
+            <m:dPr>
+              <m:endChr m:val="|"/>
+              <m:ctrlPr>
+                <w:rPr>
+                  <w:rFonts w:ascii="Cambria Math" w:eastAsiaTheme="minorEastAsia" w:hAnsi="Cambria Math"/>
+                  <w:i/>
+                </w:rPr>
+              </m:ctrlPr>
+            </m:dPr>
+            <m:e>
               <m:r>
                 <m:rPr>
                   <m:sty m:val="p"/>
@@ -8809,7 +5895,7 @@
                 <w:rPr>
                   <w:rFonts w:ascii="Cambria Math" w:eastAsiaTheme="minorEastAsia" w:hAnsi="Cambria Math"/>
                 </w:rPr>
-                <m:t xml:space="preserve"> </m:t>
+                <m:t xml:space="preserve">testing positive </m:t>
               </m:r>
               <m:ctrlPr>
                 <w:rPr>
@@ -8838,13 +5924,7 @@
             <w:rPr>
               <w:rFonts w:ascii="Cambria Math" w:eastAsiaTheme="minorEastAsia" w:hAnsi="Cambria Math"/>
             </w:rPr>
-            <m:t>)</m:t>
-          </m:r>
-          <m:r>
-            <w:rPr>
-              <w:rFonts w:ascii="Cambria Math" w:eastAsiaTheme="minorEastAsia" w:hAnsi="Cambria Math"/>
-            </w:rPr>
-            <m:t>=TPR=1-FNR=0.986</m:t>
+            <m:t>)=TPR=1-FNR=0.986</m:t>
           </m:r>
         </m:oMath>
       </m:oMathPara>
@@ -8862,13 +5942,7 @@
             <w:rPr>
               <w:rFonts w:ascii="Cambria Math" w:eastAsiaTheme="minorEastAsia" w:hAnsi="Cambria Math"/>
             </w:rPr>
-            <m:t>P</m:t>
-          </m:r>
-          <m:r>
-            <w:rPr>
-              <w:rFonts w:ascii="Cambria Math" w:eastAsiaTheme="minorEastAsia" w:hAnsi="Cambria Math"/>
-            </w:rPr>
-            <m:t>(</m:t>
+            <m:t>P(</m:t>
           </m:r>
           <m:r>
             <m:rPr>
@@ -8883,13 +5957,7 @@
             <w:rPr>
               <w:rFonts w:ascii="Cambria Math" w:eastAsiaTheme="minorEastAsia" w:hAnsi="Cambria Math"/>
             </w:rPr>
-            <m:t>)=</m:t>
-          </m:r>
-          <m:r>
-            <w:rPr>
-              <w:rFonts w:ascii="Cambria Math" w:eastAsiaTheme="minorEastAsia" w:hAnsi="Cambria Math"/>
-            </w:rPr>
-            <m:t>0.0001</m:t>
+            <m:t>)=0.0001</m:t>
           </m:r>
         </m:oMath>
       </m:oMathPara>
@@ -9056,16 +6124,7 @@
                 <w:rPr>
                   <w:rFonts w:ascii="Cambria Math" w:eastAsiaTheme="minorEastAsia" w:hAnsi="Cambria Math"/>
                 </w:rPr>
-                <m:t>Ebola</m:t>
-              </m:r>
-              <m:r>
-                <m:rPr>
-                  <m:sty m:val="p"/>
-                </m:rPr>
-                <w:rPr>
-                  <w:rFonts w:ascii="Cambria Math" w:eastAsiaTheme="minorEastAsia" w:hAnsi="Cambria Math"/>
-                </w:rPr>
-                <m:t xml:space="preserve"> </m:t>
+                <m:t xml:space="preserve">Ebola </m:t>
               </m:r>
             </m:e>
           </m:d>
@@ -9076,16 +6135,7 @@
             <w:rPr>
               <w:rFonts w:ascii="Cambria Math" w:eastAsiaTheme="minorEastAsia" w:hAnsi="Cambria Math"/>
             </w:rPr>
-            <m:t xml:space="preserve"> </m:t>
-          </m:r>
-          <m:r>
-            <m:rPr>
-              <m:sty m:val="p"/>
-            </m:rPr>
-            <w:rPr>
-              <w:rFonts w:ascii="Cambria Math" w:eastAsiaTheme="minorEastAsia" w:hAnsi="Cambria Math"/>
-            </w:rPr>
-            <m:t>testing positive</m:t>
+            <m:t xml:space="preserve"> testing positive</m:t>
           </m:r>
           <m:r>
             <w:rPr>
@@ -9155,16 +6205,7 @@
                 <w:rPr>
                   <w:rFonts w:ascii="Cambria Math" w:eastAsiaTheme="minorEastAsia" w:hAnsi="Cambria Math"/>
                 </w:rPr>
-                <m:t>Ebola</m:t>
-              </m:r>
-              <m:r>
-                <m:rPr>
-                  <m:sty m:val="p"/>
-                </m:rPr>
-                <w:rPr>
-                  <w:rFonts w:ascii="Cambria Math" w:eastAsiaTheme="minorEastAsia" w:hAnsi="Cambria Math"/>
-                </w:rPr>
-                <m:t xml:space="preserve"> </m:t>
+                <m:t xml:space="preserve">Ebola </m:t>
               </m:r>
             </m:e>
           </m:d>
@@ -9175,28 +6216,13 @@
             <w:rPr>
               <w:rFonts w:ascii="Cambria Math" w:eastAsiaTheme="minorEastAsia" w:hAnsi="Cambria Math"/>
             </w:rPr>
-            <m:t xml:space="preserve"> </m:t>
-          </m:r>
-          <m:r>
-            <m:rPr>
-              <m:sty m:val="p"/>
-            </m:rPr>
-            <w:rPr>
-              <w:rFonts w:ascii="Cambria Math" w:eastAsiaTheme="minorEastAsia" w:hAnsi="Cambria Math"/>
-            </w:rPr>
-            <m:t>testing positive</m:t>
+            <m:t xml:space="preserve"> testing positive</m:t>
           </m:r>
           <m:r>
             <w:rPr>
               <w:rFonts w:ascii="Cambria Math" w:eastAsiaTheme="minorEastAsia" w:hAnsi="Cambria Math"/>
             </w:rPr>
-            <m:t>)=</m:t>
-          </m:r>
-          <m:r>
-            <w:rPr>
-              <w:rFonts w:ascii="Cambria Math" w:eastAsiaTheme="minorEastAsia" w:hAnsi="Cambria Math"/>
-            </w:rPr>
-            <m:t>0.00427</m:t>
+            <m:t>)=0.00427</m:t>
           </m:r>
         </m:oMath>
       </m:oMathPara>
@@ -10438,7 +7464,6 @@
   <w:style w:type="character" w:default="1" w:styleId="DefaultParagraphFont">
     <w:name w:val="Default Paragraph Font"/>
     <w:uiPriority w:val="1"/>
-    <w:semiHidden/>
     <w:unhideWhenUsed/>
   </w:style>
   <w:style w:type="table" w:default="1" w:styleId="TableNormal">

</xml_diff>